<commit_message>
Toevoeging legende aan foto's db model en deze in verslag invoegen
</commit_message>
<xml_diff>
--- a/verslag/verslag-sprint-2-drone1.docx
+++ b/verslag/verslag-sprint-2-drone1.docx
@@ -1,6 +1,6 @@
 
 <file path=word/document.xml><?xml version="1.0" encoding="utf-8"?>
-<w:document xmlns:wpc="http://schemas.microsoft.com/office/word/2010/wordprocessingCanvas" xmlns:mc="http://schemas.openxmlformats.org/markup-compatibility/2006" xmlns:o="urn:schemas-microsoft-com:office:office" xmlns:r="http://schemas.openxmlformats.org/officeDocument/2006/relationships" xmlns:m="http://schemas.openxmlformats.org/officeDocument/2006/math" xmlns:v="urn:schemas-microsoft-com:vml" xmlns:wp14="http://schemas.microsoft.com/office/word/2010/wordprocessingDrawing" xmlns:wp="http://schemas.openxmlformats.org/drawingml/2006/wordprocessingDrawing" xmlns:w10="urn:schemas-microsoft-com:office:word" xmlns:w="http://schemas.openxmlformats.org/wordprocessingml/2006/main" xmlns:w14="http://schemas.microsoft.com/office/word/2010/wordml" xmlns:w15="http://schemas.microsoft.com/office/word/2012/wordml" xmlns:wpg="http://schemas.microsoft.com/office/word/2010/wordprocessingGroup" xmlns:wpi="http://schemas.microsoft.com/office/word/2010/wordprocessingInk" xmlns:wne="http://schemas.microsoft.com/office/word/2006/wordml" xmlns:wps="http://schemas.microsoft.com/office/word/2010/wordprocessingShape" mc:Ignorable="w14 w15 wp14">
+<w:document xmlns:wpc="http://schemas.microsoft.com/office/word/2010/wordprocessingCanvas" xmlns:cx="http://schemas.microsoft.com/office/drawing/2014/chartex" xmlns:cx1="http://schemas.microsoft.com/office/drawing/2015/9/8/chartex" xmlns:cx2="http://schemas.microsoft.com/office/drawing/2015/10/21/chartex" xmlns:cx3="http://schemas.microsoft.com/office/drawing/2016/5/9/chartex" xmlns:cx4="http://schemas.microsoft.com/office/drawing/2016/5/10/chartex" xmlns:cx5="http://schemas.microsoft.com/office/drawing/2016/5/11/chartex" xmlns:cx6="http://schemas.microsoft.com/office/drawing/2016/5/12/chartex" xmlns:cx7="http://schemas.microsoft.com/office/drawing/2016/5/13/chartex" xmlns:cx8="http://schemas.microsoft.com/office/drawing/2016/5/14/chartex" xmlns:mc="http://schemas.openxmlformats.org/markup-compatibility/2006" xmlns:aink="http://schemas.microsoft.com/office/drawing/2016/ink" xmlns:am3d="http://schemas.microsoft.com/office/drawing/2017/model3d" xmlns:o="urn:schemas-microsoft-com:office:office" xmlns:r="http://schemas.openxmlformats.org/officeDocument/2006/relationships" xmlns:m="http://schemas.openxmlformats.org/officeDocument/2006/math" xmlns:v="urn:schemas-microsoft-com:vml" xmlns:wp14="http://schemas.microsoft.com/office/word/2010/wordprocessingDrawing" xmlns:wp="http://schemas.openxmlformats.org/drawingml/2006/wordprocessingDrawing" xmlns:w10="urn:schemas-microsoft-com:office:word" xmlns:w="http://schemas.openxmlformats.org/wordprocessingml/2006/main" xmlns:w14="http://schemas.microsoft.com/office/word/2010/wordml" xmlns:w15="http://schemas.microsoft.com/office/word/2012/wordml" xmlns:w16cid="http://schemas.microsoft.com/office/word/2016/wordml/cid" xmlns:w16se="http://schemas.microsoft.com/office/word/2015/wordml/symex" xmlns:wpg="http://schemas.microsoft.com/office/word/2010/wordprocessingGroup" xmlns:wpi="http://schemas.microsoft.com/office/word/2010/wordprocessingInk" xmlns:wne="http://schemas.microsoft.com/office/word/2006/wordml" xmlns:wps="http://schemas.microsoft.com/office/word/2010/wordprocessingShape" mc:Ignorable="w14 w15 w16se w16cid wp14">
   <w:body>
     <w:p>
       <w:r>
@@ -686,7 +686,7 @@
             </w:rPr>
             <w:fldChar w:fldCharType="separate"/>
           </w:r>
-          <w:hyperlink w:anchor="_Toc38201387" w:history="1">
+          <w:hyperlink w:anchor="_Toc38293451" w:history="1">
             <w:r>
               <w:rPr>
                 <w:rStyle w:val="Hyperlink"/>
@@ -714,7 +714,7 @@
                 <w:noProof/>
                 <w:webHidden/>
               </w:rPr>
-              <w:instrText xml:space="preserve"> PAGEREF _Toc38201387 \h </w:instrText>
+              <w:instrText xml:space="preserve"> PAGEREF _Toc38293451 \h </w:instrText>
             </w:r>
             <w:r>
               <w:rPr>
@@ -757,7 +757,7 @@
               <w:lang w:eastAsia="nl-BE"/>
             </w:rPr>
           </w:pPr>
-          <w:hyperlink w:anchor="_Toc38201388" w:history="1">
+          <w:hyperlink w:anchor="_Toc38293452" w:history="1">
             <w:r>
               <w:rPr>
                 <w:rStyle w:val="Hyperlink"/>
@@ -784,7 +784,7 @@
                 <w:noProof/>
                 <w:webHidden/>
               </w:rPr>
-              <w:instrText xml:space="preserve"> PAGEREF _Toc38201388 \h </w:instrText>
+              <w:instrText xml:space="preserve"> PAGEREF _Toc38293452 \h </w:instrText>
             </w:r>
             <w:r>
               <w:rPr>
@@ -828,7 +828,7 @@
               <w:lang w:eastAsia="nl-BE"/>
             </w:rPr>
           </w:pPr>
-          <w:hyperlink w:anchor="_Toc38201389" w:history="1">
+          <w:hyperlink w:anchor="_Toc38293453" w:history="1">
             <w:r>
               <w:rPr>
                 <w:rStyle w:val="Hyperlink"/>
@@ -870,7 +870,7 @@
                 <w:noProof/>
                 <w:webHidden/>
               </w:rPr>
-              <w:instrText xml:space="preserve"> PAGEREF _Toc38201389 \h </w:instrText>
+              <w:instrText xml:space="preserve"> PAGEREF _Toc38293453 \h </w:instrText>
             </w:r>
             <w:r>
               <w:rPr>
@@ -914,7 +914,7 @@
               <w:lang w:eastAsia="nl-BE"/>
             </w:rPr>
           </w:pPr>
-          <w:hyperlink w:anchor="_Toc38201390" w:history="1">
+          <w:hyperlink w:anchor="_Toc38293454" w:history="1">
             <w:r>
               <w:rPr>
                 <w:rStyle w:val="Hyperlink"/>
@@ -956,7 +956,7 @@
                 <w:noProof/>
                 <w:webHidden/>
               </w:rPr>
-              <w:instrText xml:space="preserve"> PAGEREF _Toc38201390 \h </w:instrText>
+              <w:instrText xml:space="preserve"> PAGEREF _Toc38293454 \h </w:instrText>
             </w:r>
             <w:r>
               <w:rPr>
@@ -1000,7 +1000,7 @@
               <w:lang w:eastAsia="nl-BE"/>
             </w:rPr>
           </w:pPr>
-          <w:hyperlink w:anchor="_Toc38201391" w:history="1">
+          <w:hyperlink w:anchor="_Toc38293455" w:history="1">
             <w:r>
               <w:rPr>
                 <w:rStyle w:val="Hyperlink"/>
@@ -1042,7 +1042,7 @@
                 <w:noProof/>
                 <w:webHidden/>
               </w:rPr>
-              <w:instrText xml:space="preserve"> PAGEREF _Toc38201391 \h </w:instrText>
+              <w:instrText xml:space="preserve"> PAGEREF _Toc38293455 \h </w:instrText>
             </w:r>
             <w:r>
               <w:rPr>
@@ -1086,7 +1086,7 @@
               <w:lang w:eastAsia="nl-BE"/>
             </w:rPr>
           </w:pPr>
-          <w:hyperlink w:anchor="_Toc38201392" w:history="1">
+          <w:hyperlink w:anchor="_Toc38293456" w:history="1">
             <w:r>
               <w:rPr>
                 <w:rStyle w:val="Hyperlink"/>
@@ -1128,7 +1128,7 @@
                 <w:noProof/>
                 <w:webHidden/>
               </w:rPr>
-              <w:instrText xml:space="preserve"> PAGEREF _Toc38201392 \h </w:instrText>
+              <w:instrText xml:space="preserve"> PAGEREF _Toc38293456 \h </w:instrText>
             </w:r>
             <w:r>
               <w:rPr>
@@ -1172,7 +1172,7 @@
               <w:lang w:eastAsia="nl-BE"/>
             </w:rPr>
           </w:pPr>
-          <w:hyperlink w:anchor="_Toc38201393" w:history="1">
+          <w:hyperlink w:anchor="_Toc38293457" w:history="1">
             <w:r>
               <w:rPr>
                 <w:rStyle w:val="Hyperlink"/>
@@ -1214,7 +1214,7 @@
                 <w:noProof/>
                 <w:webHidden/>
               </w:rPr>
-              <w:instrText xml:space="preserve"> PAGEREF _Toc38201393 \h </w:instrText>
+              <w:instrText xml:space="preserve"> PAGEREF _Toc38293457 \h </w:instrText>
             </w:r>
             <w:r>
               <w:rPr>
@@ -1234,7 +1234,7 @@
                 <w:noProof/>
                 <w:webHidden/>
               </w:rPr>
-              <w:t>13</w:t>
+              <w:t>12</w:t>
             </w:r>
             <w:r>
               <w:rPr>
@@ -1258,7 +1258,7 @@
               <w:lang w:eastAsia="nl-BE"/>
             </w:rPr>
           </w:pPr>
-          <w:hyperlink w:anchor="_Toc38201394" w:history="1">
+          <w:hyperlink w:anchor="_Toc38293458" w:history="1">
             <w:r>
               <w:rPr>
                 <w:rStyle w:val="Hyperlink"/>
@@ -1300,7 +1300,7 @@
                 <w:noProof/>
                 <w:webHidden/>
               </w:rPr>
-              <w:instrText xml:space="preserve"> PAGEREF _Toc38201394 \h </w:instrText>
+              <w:instrText xml:space="preserve"> PAGEREF _Toc38293458 \h </w:instrText>
             </w:r>
             <w:r>
               <w:rPr>
@@ -1320,7 +1320,7 @@
                 <w:noProof/>
                 <w:webHidden/>
               </w:rPr>
-              <w:t>13</w:t>
+              <w:t>12</w:t>
             </w:r>
             <w:r>
               <w:rPr>
@@ -1344,7 +1344,7 @@
               <w:lang w:eastAsia="nl-BE"/>
             </w:rPr>
           </w:pPr>
-          <w:hyperlink w:anchor="_Toc38201395" w:history="1">
+          <w:hyperlink w:anchor="_Toc38293459" w:history="1">
             <w:r>
               <w:rPr>
                 <w:rStyle w:val="Hyperlink"/>
@@ -1386,7 +1386,7 @@
                 <w:noProof/>
                 <w:webHidden/>
               </w:rPr>
-              <w:instrText xml:space="preserve"> PAGEREF _Toc38201395 \h </w:instrText>
+              <w:instrText xml:space="preserve"> PAGEREF _Toc38293459 \h </w:instrText>
             </w:r>
             <w:r>
               <w:rPr>
@@ -1406,7 +1406,7 @@
                 <w:noProof/>
                 <w:webHidden/>
               </w:rPr>
-              <w:t>13</w:t>
+              <w:t>12</w:t>
             </w:r>
             <w:r>
               <w:rPr>
@@ -1430,7 +1430,7 @@
               <w:lang w:eastAsia="nl-BE"/>
             </w:rPr>
           </w:pPr>
-          <w:hyperlink w:anchor="_Toc38201396" w:history="1">
+          <w:hyperlink w:anchor="_Toc38293460" w:history="1">
             <w:r>
               <w:rPr>
                 <w:rStyle w:val="Hyperlink"/>
@@ -1472,7 +1472,7 @@
                 <w:noProof/>
                 <w:webHidden/>
               </w:rPr>
-              <w:instrText xml:space="preserve"> PAGEREF _Toc38201396 \h </w:instrText>
+              <w:instrText xml:space="preserve"> PAGEREF _Toc38293460 \h </w:instrText>
             </w:r>
             <w:r>
               <w:rPr>
@@ -1492,7 +1492,7 @@
                 <w:noProof/>
                 <w:webHidden/>
               </w:rPr>
-              <w:t>13</w:t>
+              <w:t>12</w:t>
             </w:r>
             <w:r>
               <w:rPr>
@@ -1516,7 +1516,7 @@
               <w:lang w:eastAsia="nl-BE"/>
             </w:rPr>
           </w:pPr>
-          <w:hyperlink w:anchor="_Toc38201397" w:history="1">
+          <w:hyperlink w:anchor="_Toc38293461" w:history="1">
             <w:r>
               <w:rPr>
                 <w:rStyle w:val="Hyperlink"/>
@@ -1558,7 +1558,7 @@
                 <w:noProof/>
                 <w:webHidden/>
               </w:rPr>
-              <w:instrText xml:space="preserve"> PAGEREF _Toc38201397 \h </w:instrText>
+              <w:instrText xml:space="preserve"> PAGEREF _Toc38293461 \h </w:instrText>
             </w:r>
             <w:r>
               <w:rPr>
@@ -1578,7 +1578,7 @@
                 <w:noProof/>
                 <w:webHidden/>
               </w:rPr>
-              <w:t>14</w:t>
+              <w:t>13</w:t>
             </w:r>
             <w:r>
               <w:rPr>
@@ -1602,7 +1602,7 @@
               <w:lang w:eastAsia="nl-BE"/>
             </w:rPr>
           </w:pPr>
-          <w:hyperlink w:anchor="_Toc38201398" w:history="1">
+          <w:hyperlink w:anchor="_Toc38293462" w:history="1">
             <w:r>
               <w:rPr>
                 <w:rStyle w:val="Hyperlink"/>
@@ -1644,7 +1644,7 @@
                 <w:noProof/>
                 <w:webHidden/>
               </w:rPr>
-              <w:instrText xml:space="preserve"> PAGEREF _Toc38201398 \h </w:instrText>
+              <w:instrText xml:space="preserve"> PAGEREF _Toc38293462 \h </w:instrText>
             </w:r>
             <w:r>
               <w:rPr>
@@ -1664,7 +1664,7 @@
                 <w:noProof/>
                 <w:webHidden/>
               </w:rPr>
-              <w:t>14</w:t>
+              <w:t>13</w:t>
             </w:r>
             <w:r>
               <w:rPr>
@@ -1688,7 +1688,7 @@
               <w:lang w:eastAsia="nl-BE"/>
             </w:rPr>
           </w:pPr>
-          <w:hyperlink w:anchor="_Toc38201399" w:history="1">
+          <w:hyperlink w:anchor="_Toc38293463" w:history="1">
             <w:r>
               <w:rPr>
                 <w:rStyle w:val="Hyperlink"/>
@@ -1730,7 +1730,7 @@
                 <w:noProof/>
                 <w:webHidden/>
               </w:rPr>
-              <w:instrText xml:space="preserve"> PAGEREF _Toc38201399 \h </w:instrText>
+              <w:instrText xml:space="preserve"> PAGEREF _Toc38293463 \h </w:instrText>
             </w:r>
             <w:r>
               <w:rPr>
@@ -1750,7 +1750,7 @@
                 <w:noProof/>
                 <w:webHidden/>
               </w:rPr>
-              <w:t>15</w:t>
+              <w:t>14</w:t>
             </w:r>
             <w:r>
               <w:rPr>
@@ -1774,7 +1774,7 @@
               <w:lang w:eastAsia="nl-BE"/>
             </w:rPr>
           </w:pPr>
-          <w:hyperlink w:anchor="_Toc38201400" w:history="1">
+          <w:hyperlink w:anchor="_Toc38293464" w:history="1">
             <w:r>
               <w:rPr>
                 <w:rStyle w:val="Hyperlink"/>
@@ -1816,7 +1816,7 @@
                 <w:noProof/>
                 <w:webHidden/>
               </w:rPr>
-              <w:instrText xml:space="preserve"> PAGEREF _Toc38201400 \h </w:instrText>
+              <w:instrText xml:space="preserve"> PAGEREF _Toc38293464 \h </w:instrText>
             </w:r>
             <w:r>
               <w:rPr>
@@ -1836,7 +1836,7 @@
                 <w:noProof/>
                 <w:webHidden/>
               </w:rPr>
-              <w:t>15</w:t>
+              <w:t>14</w:t>
             </w:r>
             <w:r>
               <w:rPr>
@@ -1860,7 +1860,7 @@
               <w:lang w:eastAsia="nl-BE"/>
             </w:rPr>
           </w:pPr>
-          <w:hyperlink w:anchor="_Toc38201401" w:history="1">
+          <w:hyperlink w:anchor="_Toc38293465" w:history="1">
             <w:r>
               <w:rPr>
                 <w:rStyle w:val="Hyperlink"/>
@@ -1902,7 +1902,7 @@
                 <w:noProof/>
                 <w:webHidden/>
               </w:rPr>
-              <w:instrText xml:space="preserve"> PAGEREF _Toc38201401 \h </w:instrText>
+              <w:instrText xml:space="preserve"> PAGEREF _Toc38293465 \h </w:instrText>
             </w:r>
             <w:r>
               <w:rPr>
@@ -1922,7 +1922,7 @@
                 <w:noProof/>
                 <w:webHidden/>
               </w:rPr>
-              <w:t>18</w:t>
+              <w:t>17</w:t>
             </w:r>
             <w:r>
               <w:rPr>
@@ -1946,7 +1946,7 @@
               <w:lang w:eastAsia="nl-BE"/>
             </w:rPr>
           </w:pPr>
-          <w:hyperlink w:anchor="_Toc38201402" w:history="1">
+          <w:hyperlink w:anchor="_Toc38293466" w:history="1">
             <w:r>
               <w:rPr>
                 <w:rStyle w:val="Hyperlink"/>
@@ -1988,7 +1988,7 @@
                 <w:noProof/>
                 <w:webHidden/>
               </w:rPr>
-              <w:instrText xml:space="preserve"> PAGEREF _Toc38201402 \h </w:instrText>
+              <w:instrText xml:space="preserve"> PAGEREF _Toc38293466 \h </w:instrText>
             </w:r>
             <w:r>
               <w:rPr>
@@ -2008,7 +2008,7 @@
                 <w:noProof/>
                 <w:webHidden/>
               </w:rPr>
-              <w:t>19</w:t>
+              <w:t>18</w:t>
             </w:r>
             <w:r>
               <w:rPr>
@@ -2032,7 +2032,7 @@
               <w:lang w:eastAsia="nl-BE"/>
             </w:rPr>
           </w:pPr>
-          <w:hyperlink w:anchor="_Toc38201403" w:history="1">
+          <w:hyperlink w:anchor="_Toc38293467" w:history="1">
             <w:r>
               <w:rPr>
                 <w:rStyle w:val="Hyperlink"/>
@@ -2074,7 +2074,7 @@
                 <w:noProof/>
                 <w:webHidden/>
               </w:rPr>
-              <w:instrText xml:space="preserve"> PAGEREF _Toc38201403 \h </w:instrText>
+              <w:instrText xml:space="preserve"> PAGEREF _Toc38293467 \h </w:instrText>
             </w:r>
             <w:r>
               <w:rPr>
@@ -2094,7 +2094,7 @@
                 <w:noProof/>
                 <w:webHidden/>
               </w:rPr>
-              <w:t>20</w:t>
+              <w:t>19</w:t>
             </w:r>
             <w:r>
               <w:rPr>
@@ -2118,7 +2118,7 @@
               <w:lang w:eastAsia="nl-BE"/>
             </w:rPr>
           </w:pPr>
-          <w:hyperlink w:anchor="_Toc38201404" w:history="1">
+          <w:hyperlink w:anchor="_Toc38293468" w:history="1">
             <w:r>
               <w:rPr>
                 <w:rStyle w:val="Hyperlink"/>
@@ -2160,7 +2160,7 @@
                 <w:noProof/>
                 <w:webHidden/>
               </w:rPr>
-              <w:instrText xml:space="preserve"> PAGEREF _Toc38201404 \h </w:instrText>
+              <w:instrText xml:space="preserve"> PAGEREF _Toc38293468 \h </w:instrText>
             </w:r>
             <w:r>
               <w:rPr>
@@ -2180,7 +2180,7 @@
                 <w:noProof/>
                 <w:webHidden/>
               </w:rPr>
-              <w:t>21</w:t>
+              <w:t>20</w:t>
             </w:r>
             <w:r>
               <w:rPr>
@@ -2204,7 +2204,7 @@
               <w:lang w:eastAsia="nl-BE"/>
             </w:rPr>
           </w:pPr>
-          <w:hyperlink w:anchor="_Toc38201405" w:history="1">
+          <w:hyperlink w:anchor="_Toc38293469" w:history="1">
             <w:r>
               <w:rPr>
                 <w:rStyle w:val="Hyperlink"/>
@@ -2246,7 +2246,7 @@
                 <w:noProof/>
                 <w:webHidden/>
               </w:rPr>
-              <w:instrText xml:space="preserve"> PAGEREF _Toc38201405 \h </w:instrText>
+              <w:instrText xml:space="preserve"> PAGEREF _Toc38293469 \h </w:instrText>
             </w:r>
             <w:r>
               <w:rPr>
@@ -2266,7 +2266,7 @@
                 <w:noProof/>
                 <w:webHidden/>
               </w:rPr>
-              <w:t>21</w:t>
+              <w:t>20</w:t>
             </w:r>
             <w:r>
               <w:rPr>
@@ -2290,7 +2290,7 @@
               <w:lang w:eastAsia="nl-BE"/>
             </w:rPr>
           </w:pPr>
-          <w:hyperlink w:anchor="_Toc38201406" w:history="1">
+          <w:hyperlink w:anchor="_Toc38293470" w:history="1">
             <w:r>
               <w:rPr>
                 <w:rStyle w:val="Hyperlink"/>
@@ -2332,7 +2332,7 @@
                 <w:noProof/>
                 <w:webHidden/>
               </w:rPr>
-              <w:instrText xml:space="preserve"> PAGEREF _Toc38201406 \h </w:instrText>
+              <w:instrText xml:space="preserve"> PAGEREF _Toc38293470 \h </w:instrText>
             </w:r>
             <w:r>
               <w:rPr>
@@ -2352,7 +2352,7 @@
                 <w:noProof/>
                 <w:webHidden/>
               </w:rPr>
-              <w:t>22</w:t>
+              <w:t>21</w:t>
             </w:r>
             <w:r>
               <w:rPr>
@@ -2376,7 +2376,7 @@
               <w:lang w:eastAsia="nl-BE"/>
             </w:rPr>
           </w:pPr>
-          <w:hyperlink w:anchor="_Toc38201407" w:history="1">
+          <w:hyperlink w:anchor="_Toc38293471" w:history="1">
             <w:r>
               <w:rPr>
                 <w:rStyle w:val="Hyperlink"/>
@@ -2418,7 +2418,7 @@
                 <w:noProof/>
                 <w:webHidden/>
               </w:rPr>
-              <w:instrText xml:space="preserve"> PAGEREF _Toc38201407 \h </w:instrText>
+              <w:instrText xml:space="preserve"> PAGEREF _Toc38293471 \h </w:instrText>
             </w:r>
             <w:r>
               <w:rPr>
@@ -2438,7 +2438,7 @@
                 <w:noProof/>
                 <w:webHidden/>
               </w:rPr>
-              <w:t>23</w:t>
+              <w:t>22</w:t>
             </w:r>
             <w:r>
               <w:rPr>
@@ -2462,7 +2462,7 @@
               <w:lang w:eastAsia="nl-BE"/>
             </w:rPr>
           </w:pPr>
-          <w:hyperlink w:anchor="_Toc38201408" w:history="1">
+          <w:hyperlink w:anchor="_Toc38293472" w:history="1">
             <w:r>
               <w:rPr>
                 <w:rStyle w:val="Hyperlink"/>
@@ -2504,7 +2504,7 @@
                 <w:noProof/>
                 <w:webHidden/>
               </w:rPr>
-              <w:instrText xml:space="preserve"> PAGEREF _Toc38201408 \h </w:instrText>
+              <w:instrText xml:space="preserve"> PAGEREF _Toc38293472 \h </w:instrText>
             </w:r>
             <w:r>
               <w:rPr>
@@ -2524,7 +2524,7 @@
                 <w:noProof/>
                 <w:webHidden/>
               </w:rPr>
-              <w:t>24</w:t>
+              <w:t>23</w:t>
             </w:r>
             <w:r>
               <w:rPr>
@@ -2548,7 +2548,7 @@
               <w:lang w:eastAsia="nl-BE"/>
             </w:rPr>
           </w:pPr>
-          <w:hyperlink w:anchor="_Toc38201409" w:history="1">
+          <w:hyperlink w:anchor="_Toc38293473" w:history="1">
             <w:r>
               <w:rPr>
                 <w:rStyle w:val="Hyperlink"/>
@@ -2590,7 +2590,7 @@
                 <w:noProof/>
                 <w:webHidden/>
               </w:rPr>
-              <w:instrText xml:space="preserve"> PAGEREF _Toc38201409 \h </w:instrText>
+              <w:instrText xml:space="preserve"> PAGEREF _Toc38293473 \h </w:instrText>
             </w:r>
             <w:r>
               <w:rPr>
@@ -2610,7 +2610,7 @@
                 <w:noProof/>
                 <w:webHidden/>
               </w:rPr>
-              <w:t>25</w:t>
+              <w:t>24</w:t>
             </w:r>
             <w:r>
               <w:rPr>
@@ -2634,7 +2634,7 @@
               <w:lang w:eastAsia="nl-BE"/>
             </w:rPr>
           </w:pPr>
-          <w:hyperlink w:anchor="_Toc38201410" w:history="1">
+          <w:hyperlink w:anchor="_Toc38293474" w:history="1">
             <w:r>
               <w:rPr>
                 <w:rStyle w:val="Hyperlink"/>
@@ -2676,7 +2676,7 @@
                 <w:noProof/>
                 <w:webHidden/>
               </w:rPr>
-              <w:instrText xml:space="preserve"> PAGEREF _Toc38201410 \h </w:instrText>
+              <w:instrText xml:space="preserve"> PAGEREF _Toc38293474 \h </w:instrText>
             </w:r>
             <w:r>
               <w:rPr>
@@ -2696,7 +2696,7 @@
                 <w:noProof/>
                 <w:webHidden/>
               </w:rPr>
-              <w:t>25</w:t>
+              <w:t>24</w:t>
             </w:r>
             <w:r>
               <w:rPr>
@@ -2720,7 +2720,7 @@
               <w:lang w:eastAsia="nl-BE"/>
             </w:rPr>
           </w:pPr>
-          <w:hyperlink w:anchor="_Toc38201411" w:history="1">
+          <w:hyperlink w:anchor="_Toc38293475" w:history="1">
             <w:r>
               <w:rPr>
                 <w:rStyle w:val="Hyperlink"/>
@@ -2762,7 +2762,7 @@
                 <w:noProof/>
                 <w:webHidden/>
               </w:rPr>
-              <w:instrText xml:space="preserve"> PAGEREF _Toc38201411 \h </w:instrText>
+              <w:instrText xml:space="preserve"> PAGEREF _Toc38293475 \h </w:instrText>
             </w:r>
             <w:r>
               <w:rPr>
@@ -2782,7 +2782,7 @@
                 <w:noProof/>
                 <w:webHidden/>
               </w:rPr>
-              <w:t>25</w:t>
+              <w:t>24</w:t>
             </w:r>
             <w:r>
               <w:rPr>
@@ -2806,7 +2806,7 @@
               <w:lang w:eastAsia="nl-BE"/>
             </w:rPr>
           </w:pPr>
-          <w:hyperlink w:anchor="_Toc38201412" w:history="1">
+          <w:hyperlink w:anchor="_Toc38293476" w:history="1">
             <w:r>
               <w:rPr>
                 <w:rStyle w:val="Hyperlink"/>
@@ -2848,7 +2848,7 @@
                 <w:noProof/>
                 <w:webHidden/>
               </w:rPr>
-              <w:instrText xml:space="preserve"> PAGEREF _Toc38201412 \h </w:instrText>
+              <w:instrText xml:space="preserve"> PAGEREF _Toc38293476 \h </w:instrText>
             </w:r>
             <w:r>
               <w:rPr>
@@ -2868,7 +2868,7 @@
                 <w:noProof/>
                 <w:webHidden/>
               </w:rPr>
-              <w:t>26</w:t>
+              <w:t>25</w:t>
             </w:r>
             <w:r>
               <w:rPr>
@@ -2892,7 +2892,7 @@
               <w:lang w:eastAsia="nl-BE"/>
             </w:rPr>
           </w:pPr>
-          <w:hyperlink w:anchor="_Toc38201413" w:history="1">
+          <w:hyperlink w:anchor="_Toc38293477" w:history="1">
             <w:r>
               <w:rPr>
                 <w:rStyle w:val="Hyperlink"/>
@@ -2934,7 +2934,7 @@
                 <w:noProof/>
                 <w:webHidden/>
               </w:rPr>
-              <w:instrText xml:space="preserve"> PAGEREF _Toc38201413 \h </w:instrText>
+              <w:instrText xml:space="preserve"> PAGEREF _Toc38293477 \h </w:instrText>
             </w:r>
             <w:r>
               <w:rPr>
@@ -2954,7 +2954,7 @@
                 <w:noProof/>
                 <w:webHidden/>
               </w:rPr>
-              <w:t>26</w:t>
+              <w:t>25</w:t>
             </w:r>
             <w:r>
               <w:rPr>
@@ -2978,7 +2978,7 @@
               <w:lang w:eastAsia="nl-BE"/>
             </w:rPr>
           </w:pPr>
-          <w:hyperlink w:anchor="_Toc38201414" w:history="1">
+          <w:hyperlink w:anchor="_Toc38293478" w:history="1">
             <w:r>
               <w:rPr>
                 <w:rStyle w:val="Hyperlink"/>
@@ -3020,7 +3020,7 @@
                 <w:noProof/>
                 <w:webHidden/>
               </w:rPr>
-              <w:instrText xml:space="preserve"> PAGEREF _Toc38201414 \h </w:instrText>
+              <w:instrText xml:space="preserve"> PAGEREF _Toc38293478 \h </w:instrText>
             </w:r>
             <w:r>
               <w:rPr>
@@ -3040,7 +3040,7 @@
                 <w:noProof/>
                 <w:webHidden/>
               </w:rPr>
-              <w:t>27</w:t>
+              <w:t>26</w:t>
             </w:r>
             <w:r>
               <w:rPr>
@@ -3063,11 +3063,12 @@
               <w:lang w:eastAsia="nl-BE"/>
             </w:rPr>
           </w:pPr>
-          <w:hyperlink w:anchor="_Toc38201415" w:history="1">
+          <w:hyperlink w:anchor="_Toc38293479" w:history="1">
             <w:r>
               <w:rPr>
                 <w:rStyle w:val="Hyperlink"/>
                 <w:noProof/>
+                <w:lang w:val="en-GB"/>
               </w:rPr>
               <w:t>Referenties</w:t>
             </w:r>
@@ -3090,7 +3091,7 @@
                 <w:noProof/>
                 <w:webHidden/>
               </w:rPr>
-              <w:instrText xml:space="preserve"> PAGEREF _Toc38201415 \h </w:instrText>
+              <w:instrText xml:space="preserve"> PAGEREF _Toc38293479 \h </w:instrText>
             </w:r>
             <w:r>
               <w:rPr>
@@ -3110,7 +3111,7 @@
                 <w:noProof/>
                 <w:webHidden/>
               </w:rPr>
-              <w:t>28</w:t>
+              <w:t>27</w:t>
             </w:r>
             <w:r>
               <w:rPr>
@@ -3133,7 +3134,7 @@
               <w:lang w:eastAsia="nl-BE"/>
             </w:rPr>
           </w:pPr>
-          <w:hyperlink w:anchor="_Toc38201416" w:history="1">
+          <w:hyperlink w:anchor="_Toc38293480" w:history="1">
             <w:r>
               <w:rPr>
                 <w:rStyle w:val="Hyperlink"/>
@@ -3161,7 +3162,7 @@
                 <w:noProof/>
                 <w:webHidden/>
               </w:rPr>
-              <w:instrText xml:space="preserve"> PAGEREF _Toc38201416 \h </w:instrText>
+              <w:instrText xml:space="preserve"> PAGEREF _Toc38293480 \h </w:instrText>
             </w:r>
             <w:r>
               <w:rPr>
@@ -3181,7 +3182,7 @@
                 <w:noProof/>
                 <w:webHidden/>
               </w:rPr>
-              <w:t>29</w:t>
+              <w:t>28</w:t>
             </w:r>
             <w:r>
               <w:rPr>
@@ -3212,7 +3213,7 @@
           <w:lang w:eastAsia="nl-BE"/>
         </w:rPr>
       </w:pPr>
-      <w:bookmarkStart w:id="0" w:name="_Toc38201387"/>
+      <w:bookmarkStart w:id="0" w:name="_Toc38293451"/>
       <w:r>
         <w:rPr>
           <w:lang w:eastAsia="nl-BE"/>
@@ -3243,7 +3244,7 @@
       <w:r>
         <w:fldChar w:fldCharType="separate"/>
       </w:r>
-      <w:hyperlink w:anchor="_Toc34729864" w:history="1">
+      <w:hyperlink w:anchor="_Toc38293481" w:history="1">
         <w:r>
           <w:rPr>
             <w:rStyle w:val="Hyperlink"/>
@@ -3270,7 +3271,7 @@
             <w:noProof/>
             <w:webHidden/>
           </w:rPr>
-          <w:instrText xml:space="preserve"> PAGEREF _Toc34729864 \h </w:instrText>
+          <w:instrText xml:space="preserve"> PAGEREF _Toc38293481 \h </w:instrText>
         </w:r>
         <w:r>
           <w:rPr>
@@ -3313,7 +3314,7 @@
           <w:lang w:eastAsia="nl-BE"/>
         </w:rPr>
       </w:pPr>
-      <w:hyperlink w:anchor="_Toc34729865" w:history="1">
+      <w:hyperlink w:anchor="_Toc38293482" w:history="1">
         <w:r>
           <w:rPr>
             <w:rStyle w:val="Hyperlink"/>
@@ -3340,7 +3341,7 @@
             <w:noProof/>
             <w:webHidden/>
           </w:rPr>
-          <w:instrText xml:space="preserve"> PAGEREF _Toc34729865 \h </w:instrText>
+          <w:instrText xml:space="preserve"> PAGEREF _Toc38293482 \h </w:instrText>
         </w:r>
         <w:r>
           <w:rPr>
@@ -3383,7 +3384,7 @@
           <w:lang w:eastAsia="nl-BE"/>
         </w:rPr>
       </w:pPr>
-      <w:hyperlink r:id="rId14" w:anchor="_Toc34729866" w:history="1">
+      <w:hyperlink r:id="rId14" w:anchor="_Toc38293483" w:history="1">
         <w:r>
           <w:rPr>
             <w:rStyle w:val="Hyperlink"/>
@@ -3410,7 +3411,7 @@
             <w:noProof/>
             <w:webHidden/>
           </w:rPr>
-          <w:instrText xml:space="preserve"> PAGEREF _Toc34729866 \h </w:instrText>
+          <w:instrText xml:space="preserve"> PAGEREF _Toc38293483 \h </w:instrText>
         </w:r>
         <w:r>
           <w:rPr>
@@ -3453,7 +3454,7 @@
           <w:lang w:eastAsia="nl-BE"/>
         </w:rPr>
       </w:pPr>
-      <w:hyperlink r:id="rId15" w:anchor="_Toc34729867" w:history="1">
+      <w:hyperlink r:id="rId15" w:anchor="_Toc38293484" w:history="1">
         <w:r>
           <w:rPr>
             <w:rStyle w:val="Hyperlink"/>
@@ -3480,7 +3481,7 @@
             <w:noProof/>
             <w:webHidden/>
           </w:rPr>
-          <w:instrText xml:space="preserve"> PAGEREF _Toc34729867 \h </w:instrText>
+          <w:instrText xml:space="preserve"> PAGEREF _Toc38293484 \h </w:instrText>
         </w:r>
         <w:r>
           <w:rPr>
@@ -3523,7 +3524,7 @@
           <w:lang w:eastAsia="nl-BE"/>
         </w:rPr>
       </w:pPr>
-      <w:hyperlink r:id="rId16" w:anchor="_Toc34729868" w:history="1">
+      <w:hyperlink r:id="rId16" w:anchor="_Toc38293485" w:history="1">
         <w:r>
           <w:rPr>
             <w:rStyle w:val="Hyperlink"/>
@@ -3550,7 +3551,7 @@
             <w:noProof/>
             <w:webHidden/>
           </w:rPr>
-          <w:instrText xml:space="preserve"> PAGEREF _Toc34729868 \h </w:instrText>
+          <w:instrText xml:space="preserve"> PAGEREF _Toc38293485 \h </w:instrText>
         </w:r>
         <w:r>
           <w:rPr>
@@ -3593,7 +3594,7 @@
           <w:lang w:eastAsia="nl-BE"/>
         </w:rPr>
       </w:pPr>
-      <w:hyperlink w:anchor="_Toc34729869" w:history="1">
+      <w:hyperlink w:anchor="_Toc38293486" w:history="1">
         <w:r>
           <w:rPr>
             <w:rStyle w:val="Hyperlink"/>
@@ -3620,7 +3621,7 @@
             <w:noProof/>
             <w:webHidden/>
           </w:rPr>
-          <w:instrText xml:space="preserve"> PAGEREF _Toc34729869 \h </w:instrText>
+          <w:instrText xml:space="preserve"> PAGEREF _Toc38293486 \h </w:instrText>
         </w:r>
         <w:r>
           <w:rPr>
@@ -3663,7 +3664,7 @@
           <w:lang w:eastAsia="nl-BE"/>
         </w:rPr>
       </w:pPr>
-      <w:hyperlink r:id="rId17" w:anchor="_Toc34729870" w:history="1">
+      <w:hyperlink r:id="rId17" w:anchor="_Toc38293487" w:history="1">
         <w:r>
           <w:rPr>
             <w:rStyle w:val="Hyperlink"/>
@@ -3690,7 +3691,7 @@
             <w:noProof/>
             <w:webHidden/>
           </w:rPr>
-          <w:instrText xml:space="preserve"> PAGEREF _Toc34729870 \h </w:instrText>
+          <w:instrText xml:space="preserve"> PAGEREF _Toc38293487 \h </w:instrText>
         </w:r>
         <w:r>
           <w:rPr>
@@ -3733,7 +3734,7 @@
           <w:lang w:eastAsia="nl-BE"/>
         </w:rPr>
       </w:pPr>
-      <w:hyperlink w:anchor="_Toc34729871" w:history="1">
+      <w:hyperlink w:anchor="_Toc38293488" w:history="1">
         <w:r>
           <w:rPr>
             <w:rStyle w:val="Hyperlink"/>
@@ -3760,7 +3761,7 @@
             <w:noProof/>
             <w:webHidden/>
           </w:rPr>
-          <w:instrText xml:space="preserve"> PAGEREF _Toc34729871 \h </w:instrText>
+          <w:instrText xml:space="preserve"> PAGEREF _Toc38293488 \h </w:instrText>
         </w:r>
         <w:r>
           <w:rPr>
@@ -3806,10 +3807,6 @@
     <w:p/>
     <w:p/>
     <w:p/>
-    <w:p>
-      <w:bookmarkStart w:id="1" w:name="_GoBack"/>
-      <w:bookmarkEnd w:id="1"/>
-    </w:p>
     <w:p/>
     <w:p/>
     <w:p/>
@@ -3832,16 +3829,17 @@
     <w:p/>
     <w:p/>
     <w:p/>
+    <w:p/>
     <w:p>
       <w:pPr>
         <w:pStyle w:val="Kop1"/>
       </w:pPr>
-      <w:bookmarkStart w:id="2" w:name="_Toc38201388"/>
+      <w:bookmarkStart w:id="1" w:name="_Toc38293452"/>
       <w:r>
         <w:lastRenderedPageBreak/>
         <w:t>Inleiding</w:t>
       </w:r>
-      <w:bookmarkEnd w:id="2"/>
+      <w:bookmarkEnd w:id="1"/>
     </w:p>
     <w:p>
       <w:pPr>
@@ -5124,12 +5122,12 @@
           <w:numId w:val="3"/>
         </w:numPr>
       </w:pPr>
-      <w:bookmarkStart w:id="3" w:name="_Toc38201389"/>
+      <w:bookmarkStart w:id="2" w:name="_Toc38293453"/>
       <w:r>
         <w:lastRenderedPageBreak/>
         <w:t>Gebruikersaspecten</w:t>
       </w:r>
-      <w:bookmarkEnd w:id="3"/>
+      <w:bookmarkEnd w:id="2"/>
     </w:p>
     <w:p>
       <w:pPr>
@@ -5251,11 +5249,11 @@
       <w:r>
         <w:t xml:space="preserve"> </w:t>
       </w:r>
-      <w:bookmarkStart w:id="4" w:name="_Toc38201390"/>
+      <w:bookmarkStart w:id="3" w:name="_Toc38293454"/>
       <w:r>
         <w:t>Databank</w:t>
       </w:r>
-      <w:bookmarkEnd w:id="4"/>
+      <w:bookmarkEnd w:id="3"/>
     </w:p>
     <w:p/>
     <w:p>
@@ -5341,11 +5339,11 @@
       <w:r>
         <w:t xml:space="preserve"> </w:t>
       </w:r>
-      <w:bookmarkStart w:id="5" w:name="_Toc38201391"/>
+      <w:bookmarkStart w:id="4" w:name="_Toc38293455"/>
       <w:r>
         <w:t>Webapplicatie</w:t>
       </w:r>
-      <w:bookmarkEnd w:id="5"/>
+      <w:bookmarkEnd w:id="4"/>
     </w:p>
     <w:p>
       <w:pPr>
@@ -5612,11 +5610,11 @@
       <w:r>
         <w:t xml:space="preserve"> </w:t>
       </w:r>
-      <w:bookmarkStart w:id="6" w:name="_Toc38201392"/>
+      <w:bookmarkStart w:id="5" w:name="_Toc38293456"/>
       <w:r>
         <w:t>Use case-diagrammen</w:t>
       </w:r>
-      <w:bookmarkEnd w:id="6"/>
+      <w:bookmarkEnd w:id="5"/>
     </w:p>
     <w:p>
       <w:pPr>
@@ -6156,7 +6154,7 @@
           <w:sz w:val="24"/>
         </w:rPr>
       </w:pPr>
-      <w:bookmarkStart w:id="7" w:name="_Toc34729864"/>
+      <w:bookmarkStart w:id="6" w:name="_Toc38293481"/>
       <w:r>
         <w:t xml:space="preserve">Figuur </w:t>
       </w:r>
@@ -6196,7 +6194,7 @@
       <w:r>
         <w:t>oevoegen en verwijderen van entiteiten in het systeem</w:t>
       </w:r>
-      <w:bookmarkEnd w:id="7"/>
+      <w:bookmarkEnd w:id="6"/>
     </w:p>
     <w:p>
       <w:pPr>
@@ -6255,7 +6253,7 @@
                       <a:tailEnd type="none" w="med" len="med"/>
                       <a:extLst>
                         <a:ext uri="{C807C97D-BFC1-408E-A445-0C87EB9F89A2}">
-                          <ask:lineSketchStyleProps xmlns="" xmlns:cx="http://schemas.microsoft.com/office/drawing/2014/chartex" xmlns:cx1="http://schemas.microsoft.com/office/drawing/2015/9/8/chartex" xmlns:cx2="http://schemas.microsoft.com/office/drawing/2015/10/21/chartex" xmlns:cx3="http://schemas.microsoft.com/office/drawing/2016/5/9/chartex" xmlns:cx4="http://schemas.microsoft.com/office/drawing/2016/5/10/chartex" xmlns:cx5="http://schemas.microsoft.com/office/drawing/2016/5/11/chartex" xmlns:cx6="http://schemas.microsoft.com/office/drawing/2016/5/12/chartex" xmlns:cx7="http://schemas.microsoft.com/office/drawing/2016/5/13/chartex" xmlns:cx8="http://schemas.microsoft.com/office/drawing/2016/5/14/chartex" xmlns:aink="http://schemas.microsoft.com/office/drawing/2016/ink" xmlns:am3d="http://schemas.microsoft.com/office/drawing/2017/model3d" xmlns:o="urn:schemas-microsoft-com:office:office" xmlns:v="urn:schemas-microsoft-com:vml" xmlns:w10="urn:schemas-microsoft-com:office:word" xmlns:w="http://schemas.openxmlformats.org/wordprocessingml/2006/main" xmlns:w16cid="http://schemas.microsoft.com/office/word/2016/wordml/cid" xmlns:w16se="http://schemas.microsoft.com/office/word/2015/wordml/symex" xmlns:ask="http://schemas.microsoft.com/office/drawing/2018/sketchyshapes" sd="0">
+                          <ask:lineSketchStyleProps xmlns:ask="http://schemas.microsoft.com/office/drawing/2018/sketchyshapes" sd="0">
                             <a:custGeom>
                               <a:avLst/>
                               <a:gdLst/>
@@ -6287,7 +6285,7 @@
         <w:pStyle w:val="Bijschrift"/>
         <w:jc w:val="center"/>
       </w:pPr>
-      <w:bookmarkStart w:id="8" w:name="_Toc34729865"/>
+      <w:bookmarkStart w:id="7" w:name="_Toc38293482"/>
       <w:r>
         <w:t xml:space="preserve">Figuur </w:t>
       </w:r>
@@ -6324,7 +6322,7 @@
       <w:r>
         <w:t>: Wijzigen en details bekijken van entiteiten in het systeem</w:t>
       </w:r>
-      <w:bookmarkEnd w:id="8"/>
+      <w:bookmarkEnd w:id="7"/>
     </w:p>
     <w:p>
       <w:pPr>
@@ -6351,11 +6349,11 @@
         <w:lastRenderedPageBreak/>
         <w:t xml:space="preserve"> </w:t>
       </w:r>
-      <w:bookmarkStart w:id="9" w:name="_Toc38201393"/>
+      <w:bookmarkStart w:id="8" w:name="_Toc38293457"/>
       <w:r>
         <w:t>Featurelijst</w:t>
       </w:r>
-      <w:bookmarkEnd w:id="9"/>
+      <w:bookmarkEnd w:id="8"/>
     </w:p>
     <w:p/>
     <w:p>
@@ -6406,11 +6404,11 @@
           <w:numId w:val="6"/>
         </w:numPr>
       </w:pPr>
-      <w:bookmarkStart w:id="10" w:name="_Toc38201394"/>
+      <w:bookmarkStart w:id="9" w:name="_Toc38293458"/>
       <w:r>
         <w:t>Sprint 1</w:t>
       </w:r>
-      <w:bookmarkEnd w:id="10"/>
+      <w:bookmarkEnd w:id="9"/>
     </w:p>
     <w:p>
       <w:pPr>
@@ -6798,11 +6796,11 @@
           <w:numId w:val="6"/>
         </w:numPr>
       </w:pPr>
-      <w:bookmarkStart w:id="11" w:name="_Toc38201395"/>
+      <w:bookmarkStart w:id="10" w:name="_Toc38293459"/>
       <w:r>
         <w:t>Sprint 2</w:t>
       </w:r>
-      <w:bookmarkEnd w:id="11"/>
+      <w:bookmarkEnd w:id="10"/>
     </w:p>
     <w:p>
       <w:pPr>
@@ -6840,11 +6838,11 @@
           <w:numId w:val="6"/>
         </w:numPr>
       </w:pPr>
-      <w:bookmarkStart w:id="12" w:name="_Toc38201396"/>
+      <w:bookmarkStart w:id="11" w:name="_Toc38293460"/>
       <w:r>
         <w:t>Sprint 3</w:t>
       </w:r>
-      <w:bookmarkEnd w:id="12"/>
+      <w:bookmarkEnd w:id="11"/>
     </w:p>
     <w:p>
       <w:pPr>
@@ -6882,12 +6880,12 @@
           <w:numId w:val="3"/>
         </w:numPr>
       </w:pPr>
-      <w:bookmarkStart w:id="13" w:name="_Toc38201397"/>
+      <w:bookmarkStart w:id="12" w:name="_Toc38293461"/>
       <w:r>
         <w:lastRenderedPageBreak/>
         <w:t>Systeemarchitectuur</w:t>
       </w:r>
-      <w:bookmarkEnd w:id="13"/>
+      <w:bookmarkEnd w:id="12"/>
     </w:p>
     <w:p>
       <w:pPr>
@@ -6984,14 +6982,14 @@
       <w:r>
         <w:t xml:space="preserve"> </w:t>
       </w:r>
-      <w:bookmarkStart w:id="14" w:name="_Toc38201398"/>
+      <w:bookmarkStart w:id="13" w:name="_Toc38293462"/>
       <w:r>
         <w:t>High-levelsysteemmodel</w:t>
       </w:r>
       <w:r>
         <w:t xml:space="preserve"> (deployment diagram)</w:t>
       </w:r>
-      <w:bookmarkEnd w:id="14"/>
+      <w:bookmarkEnd w:id="13"/>
     </w:p>
     <w:p>
       <w:pPr>
@@ -7187,7 +7185,7 @@
                                 <w:sz w:val="24"/>
                               </w:rPr>
                             </w:pPr>
-                            <w:bookmarkStart w:id="15" w:name="_Toc34729866"/>
+                            <w:bookmarkStart w:id="14" w:name="_Toc38293483"/>
                             <w:r>
                               <w:t xml:space="preserve">Figuur </w:t>
                             </w:r>
@@ -7224,7 +7222,7 @@
                             <w:r>
                               <w:t>: Deployment diagram</w:t>
                             </w:r>
-                            <w:bookmarkEnd w:id="15"/>
+                            <w:bookmarkEnd w:id="14"/>
                           </w:p>
                         </w:txbxContent>
                       </wps:txbx>
@@ -7261,7 +7259,7 @@
                           <w:sz w:val="24"/>
                         </w:rPr>
                       </w:pPr>
-                      <w:bookmarkStart w:id="15" w:name="_Toc34729866"/>
+                      <w:bookmarkStart w:id="15" w:name="_Toc38293483"/>
                       <w:r>
                         <w:t xml:space="preserve">Figuur </w:t>
                       </w:r>
@@ -7402,7 +7400,7 @@
         <w:lastRenderedPageBreak/>
         <w:t xml:space="preserve"> </w:t>
       </w:r>
-      <w:bookmarkStart w:id="16" w:name="_Toc38201399"/>
+      <w:bookmarkStart w:id="16" w:name="_Toc38293463"/>
       <w:r>
         <w:t>D</w:t>
       </w:r>
@@ -8097,7 +8095,7 @@
           <w:numId w:val="11"/>
         </w:numPr>
       </w:pPr>
-      <w:bookmarkStart w:id="17" w:name="_Toc38201400"/>
+      <w:bookmarkStart w:id="17" w:name="_Toc38293464"/>
       <w:r>
         <w:t>DroneFlight tabel</w:t>
       </w:r>
@@ -8179,6 +8177,64 @@
           <w:szCs w:val="24"/>
         </w:rPr>
       </w:pPr>
+    </w:p>
+    <w:p>
+      <w:pPr>
+        <w:jc w:val="center"/>
+        <w:rPr>
+          <w:sz w:val="24"/>
+          <w:szCs w:val="24"/>
+        </w:rPr>
+      </w:pPr>
+      <w:r>
+        <w:rPr>
+          <w:noProof/>
+          <w:sz w:val="24"/>
+          <w:szCs w:val="24"/>
+        </w:rPr>
+        <w:lastRenderedPageBreak/>
+        <w:drawing>
+          <wp:inline distT="0" distB="0" distL="0" distR="0" wp14:anchorId="0812126C" wp14:editId="044E3EBC">
+            <wp:extent cx="7857917" cy="5880445"/>
+            <wp:effectExtent l="0" t="1905" r="8255" b="8255"/>
+            <wp:docPr id="16" name="Afbeelding 16"/>
+            <wp:cNvGraphicFramePr>
+              <a:graphicFrameLocks xmlns:a="http://schemas.openxmlformats.org/drawingml/2006/main" noChangeAspect="1"/>
+            </wp:cNvGraphicFramePr>
+            <a:graphic xmlns:a="http://schemas.openxmlformats.org/drawingml/2006/main">
+              <a:graphicData uri="http://schemas.openxmlformats.org/drawingml/2006/picture">
+                <pic:pic xmlns:pic="http://schemas.openxmlformats.org/drawingml/2006/picture">
+                  <pic:nvPicPr>
+                    <pic:cNvPr id="16" name="database_model_1.png"/>
+                    <pic:cNvPicPr/>
+                  </pic:nvPicPr>
+                  <pic:blipFill>
+                    <a:blip r:embed="rId21">
+                      <a:extLst>
+                        <a:ext uri="{28A0092B-C50C-407E-A947-70E740481C1C}">
+                          <a14:useLocalDpi xmlns:a14="http://schemas.microsoft.com/office/drawing/2010/main" val="0"/>
+                        </a:ext>
+                      </a:extLst>
+                    </a:blip>
+                    <a:stretch>
+                      <a:fillRect/>
+                    </a:stretch>
+                  </pic:blipFill>
+                  <pic:spPr>
+                    <a:xfrm rot="16200000">
+                      <a:off x="0" y="0"/>
+                      <a:ext cx="7912018" cy="5920931"/>
+                    </a:xfrm>
+                    <a:prstGeom prst="rect">
+                      <a:avLst/>
+                    </a:prstGeom>
+                  </pic:spPr>
+                </pic:pic>
+              </a:graphicData>
+            </a:graphic>
+          </wp:inline>
+        </w:drawing>
+      </w:r>
     </w:p>
     <w:p>
       <w:pPr>
@@ -8193,17 +8249,16 @@
           <w:noProof/>
           <w:lang w:eastAsia="nl-BE"/>
         </w:rPr>
-        <w:lastRenderedPageBreak/>
         <mc:AlternateContent>
           <mc:Choice Requires="wps">
             <w:drawing>
-              <wp:anchor distT="0" distB="0" distL="114300" distR="114300" simplePos="0" relativeHeight="251664384" behindDoc="0" locked="0" layoutInCell="1" allowOverlap="1" wp14:anchorId="73E7C6B5" wp14:editId="1DBEFD79">
+              <wp:anchor distT="0" distB="0" distL="114300" distR="114300" simplePos="0" relativeHeight="251664384" behindDoc="0" locked="0" layoutInCell="1" allowOverlap="1" wp14:anchorId="73E7C6B5" wp14:editId="04A8E1A2">
                 <wp:simplePos x="0" y="0"/>
                 <wp:positionH relativeFrom="margin">
-                  <wp:posOffset>62230</wp:posOffset>
+                  <wp:align>center</wp:align>
                 </wp:positionH>
                 <wp:positionV relativeFrom="paragraph">
-                  <wp:posOffset>8470265</wp:posOffset>
+                  <wp:posOffset>215900</wp:posOffset>
                 </wp:positionV>
                 <wp:extent cx="5636895" cy="409575"/>
                 <wp:effectExtent l="0" t="0" r="1905" b="9525"/>
@@ -8243,7 +8298,7 @@
                                 <w:szCs w:val="24"/>
                               </w:rPr>
                             </w:pPr>
-                            <w:bookmarkStart w:id="18" w:name="_Toc34729867"/>
+                            <w:bookmarkStart w:id="18" w:name="_Toc38293484"/>
                             <w:r>
                               <w:t xml:space="preserve">Figuur </w:t>
                             </w:r>
@@ -8301,7 +8356,7 @@
           </mc:Choice>
           <mc:Fallback>
             <w:pict>
-              <v:shape w14:anchorId="73E7C6B5" id="Tekstvak 6" o:spid="_x0000_s1027" type="#_x0000_t202" style="position:absolute;left:0;text-align:left;margin-left:4.9pt;margin-top:666.95pt;width:443.85pt;height:32.25pt;z-index:251664384;visibility:visible;mso-wrap-style:square;mso-height-percent:0;mso-wrap-distance-left:9pt;mso-wrap-distance-top:0;mso-wrap-distance-right:9pt;mso-wrap-distance-bottom:0;mso-position-horizontal:absolute;mso-position-horizontal-relative:margin;mso-position-vertical:absolute;mso-position-vertical-relative:text;mso-height-percent:0;mso-height-relative:margin;v-text-anchor:top" o:gfxdata="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" stroked="f">
+              <v:shape w14:anchorId="73E7C6B5" id="Tekstvak 6" o:spid="_x0000_s1027" type="#_x0000_t202" style="position:absolute;left:0;text-align:left;margin-left:0;margin-top:17pt;width:443.85pt;height:32.25pt;z-index:251664384;visibility:visible;mso-wrap-style:square;mso-height-percent:0;mso-wrap-distance-left:9pt;mso-wrap-distance-top:0;mso-wrap-distance-right:9pt;mso-wrap-distance-bottom:0;mso-position-horizontal:center;mso-position-horizontal-relative:margin;mso-position-vertical:absolute;mso-position-vertical-relative:text;mso-height-percent:0;mso-height-relative:margin;v-text-anchor:top" o:gfxdata="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" stroked="f">
                 <v:textbox inset="0,0,0,0">
                   <w:txbxContent>
                     <w:p>
@@ -8315,7 +8370,7 @@
                           <w:szCs w:val="24"/>
                         </w:rPr>
                       </w:pPr>
-                      <w:bookmarkStart w:id="19" w:name="_Toc34729867"/>
+                      <w:bookmarkStart w:id="19" w:name="_Toc38293484"/>
                       <w:r>
                         <w:t xml:space="preserve">Figuur </w:t>
                       </w:r>
@@ -8362,18 +8417,1018 @@
           </mc:Fallback>
         </mc:AlternateContent>
       </w:r>
+    </w:p>
+    <w:p>
+      <w:pPr>
+        <w:rPr>
+          <w:sz w:val="24"/>
+          <w:szCs w:val="24"/>
+        </w:rPr>
+      </w:pPr>
+      <w:r>
+        <w:rPr>
+          <w:sz w:val="24"/>
+          <w:szCs w:val="24"/>
+        </w:rPr>
+        <w:lastRenderedPageBreak/>
+        <w:t>Deze tabel vormt de basis van het model en houdt alle informatie bij over de dronevluchten, zoals de datum en locatie van de vlucht. Verder bevat deze tabel ook een reeks booleans (</w:t>
+      </w:r>
+      <w:r>
+        <w:rPr>
+          <w:rFonts w:ascii="Consolas" w:hAnsi="Consolas"/>
+          <w:sz w:val="24"/>
+          <w:szCs w:val="24"/>
+        </w:rPr>
+        <w:t>hasTFW</w:t>
+      </w:r>
+      <w:r>
+        <w:rPr>
+          <w:sz w:val="24"/>
+          <w:szCs w:val="24"/>
+        </w:rPr>
+        <w:t xml:space="preserve">, </w:t>
+      </w:r>
+      <w:r>
+        <w:rPr>
+          <w:rFonts w:ascii="Consolas" w:hAnsi="Consolas"/>
+          <w:sz w:val="24"/>
+          <w:szCs w:val="24"/>
+        </w:rPr>
+        <w:t>hasGCPs</w:t>
+      </w:r>
+      <w:r>
+        <w:rPr>
+          <w:sz w:val="24"/>
+          <w:szCs w:val="24"/>
+        </w:rPr>
+        <w:t xml:space="preserve">, </w:t>
+      </w:r>
+      <w:r>
+        <w:rPr>
+          <w:rFonts w:ascii="Consolas" w:hAnsi="Consolas"/>
+          <w:sz w:val="24"/>
+          <w:szCs w:val="24"/>
+        </w:rPr>
+        <w:t>hasCTRLs</w:t>
+      </w:r>
+      <w:r>
+        <w:rPr>
+          <w:sz w:val="24"/>
+          <w:szCs w:val="24"/>
+        </w:rPr>
+        <w:t xml:space="preserve">, </w:t>
+      </w:r>
+      <w:r>
+        <w:rPr>
+          <w:rFonts w:ascii="Consolas" w:hAnsi="Consolas"/>
+          <w:sz w:val="24"/>
+          <w:szCs w:val="24"/>
+        </w:rPr>
+        <w:t>hasDepInfo</w:t>
+      </w:r>
+      <w:r>
+        <w:rPr>
+          <w:sz w:val="24"/>
+          <w:szCs w:val="24"/>
+        </w:rPr>
+        <w:t xml:space="preserve">, </w:t>
+      </w:r>
+      <w:r>
+        <w:rPr>
+          <w:rFonts w:ascii="Consolas" w:hAnsi="Consolas"/>
+          <w:sz w:val="24"/>
+          <w:szCs w:val="24"/>
+        </w:rPr>
+        <w:t>hasDestInfo</w:t>
+      </w:r>
+      <w:r>
+        <w:rPr>
+          <w:sz w:val="24"/>
+          <w:szCs w:val="24"/>
+        </w:rPr>
+        <w:t xml:space="preserve">, </w:t>
+      </w:r>
+      <w:r>
+        <w:rPr>
+          <w:rFonts w:ascii="Consolas" w:hAnsi="Consolas"/>
+          <w:sz w:val="24"/>
+          <w:szCs w:val="24"/>
+        </w:rPr>
+        <w:t>hasQR</w:t>
+      </w:r>
+      <w:r>
+        <w:rPr>
+          <w:sz w:val="24"/>
+          <w:szCs w:val="24"/>
+        </w:rPr>
+        <w:t xml:space="preserve">, </w:t>
+      </w:r>
+      <w:r>
+        <w:rPr>
+          <w:rFonts w:ascii="Consolas" w:hAnsi="Consolas"/>
+          <w:sz w:val="24"/>
+          <w:szCs w:val="24"/>
+        </w:rPr>
+        <w:t>hasXYZ</w:t>
+      </w:r>
+      <w:r>
+        <w:rPr>
+          <w:sz w:val="24"/>
+          <w:szCs w:val="24"/>
+        </w:rPr>
+        <w:t xml:space="preserve"> en </w:t>
+      </w:r>
+      <w:r>
+        <w:rPr>
+          <w:rFonts w:ascii="Consolas" w:hAnsi="Consolas"/>
+          <w:sz w:val="24"/>
+          <w:szCs w:val="24"/>
+        </w:rPr>
+        <w:t>hasDroneLog</w:t>
+      </w:r>
+      <w:r>
+        <w:rPr>
+          <w:rFonts w:cstheme="minorHAnsi"/>
+          <w:sz w:val="24"/>
+          <w:szCs w:val="24"/>
+        </w:rPr>
+        <w:t>) die</w:t>
+      </w:r>
+      <w:r>
+        <w:rPr>
+          <w:rFonts w:cstheme="minorHAnsi"/>
+          <w:sz w:val="24"/>
+          <w:szCs w:val="24"/>
+        </w:rPr>
+        <w:t xml:space="preserve"> bijhouden of een bepaald bestand of een bepaald type informatie ingelezen is en op dit moment bijgehouden wordt. </w:t>
+      </w:r>
+    </w:p>
+    <w:p>
+      <w:pPr>
+        <w:rPr>
+          <w:rFonts w:cstheme="minorHAnsi"/>
+          <w:sz w:val="24"/>
+          <w:szCs w:val="24"/>
+        </w:rPr>
+      </w:pPr>
+    </w:p>
+    <w:p>
+      <w:pPr>
+        <w:rPr>
+          <w:rFonts w:cstheme="minorHAnsi"/>
+          <w:sz w:val="24"/>
+          <w:szCs w:val="24"/>
+        </w:rPr>
+      </w:pPr>
+      <w:r>
+        <w:rPr>
+          <w:rFonts w:cstheme="minorHAnsi"/>
+          <w:sz w:val="24"/>
+          <w:szCs w:val="24"/>
+        </w:rPr>
+        <w:t xml:space="preserve">Deze tabel heeft </w:t>
+      </w:r>
+      <w:r>
+        <w:rPr>
+          <w:rFonts w:cstheme="minorHAnsi"/>
+          <w:sz w:val="24"/>
+          <w:szCs w:val="24"/>
+        </w:rPr>
+        <w:t xml:space="preserve">bovendien </w:t>
+      </w:r>
+      <w:r>
+        <w:rPr>
+          <w:rFonts w:cstheme="minorHAnsi"/>
+          <w:sz w:val="24"/>
+          <w:szCs w:val="24"/>
+        </w:rPr>
+        <w:t>drie</w:t>
+      </w:r>
+      <w:r>
+        <w:rPr>
+          <w:rFonts w:cstheme="minorHAnsi"/>
+          <w:sz w:val="24"/>
+          <w:szCs w:val="24"/>
+        </w:rPr>
+        <w:t xml:space="preserve"> </w:t>
+      </w:r>
+      <w:r>
+        <w:rPr>
+          <w:rFonts w:cstheme="minorHAnsi"/>
+          <w:i/>
+          <w:sz w:val="24"/>
+          <w:szCs w:val="24"/>
+        </w:rPr>
+        <w:t>Foreign Keys</w:t>
+      </w:r>
+      <w:r>
+        <w:rPr>
+          <w:rFonts w:cstheme="minorHAnsi"/>
+          <w:sz w:val="24"/>
+          <w:szCs w:val="24"/>
+        </w:rPr>
+        <w:t xml:space="preserve">: een </w:t>
+      </w:r>
+      <w:r>
+        <w:rPr>
+          <w:rFonts w:ascii="Consolas" w:hAnsi="Consolas" w:cstheme="minorHAnsi"/>
+          <w:sz w:val="24"/>
+          <w:szCs w:val="24"/>
+        </w:rPr>
+        <w:t>DroneId</w:t>
+      </w:r>
+      <w:r>
+        <w:rPr>
+          <w:rFonts w:cstheme="minorHAnsi"/>
+          <w:sz w:val="24"/>
+          <w:szCs w:val="24"/>
+        </w:rPr>
+        <w:t>,</w:t>
+      </w:r>
+      <w:r>
+        <w:rPr>
+          <w:rFonts w:cstheme="minorHAnsi"/>
+          <w:sz w:val="24"/>
+          <w:szCs w:val="24"/>
+        </w:rPr>
+        <w:t xml:space="preserve"> </w:t>
+      </w:r>
+      <w:r>
+        <w:rPr>
+          <w:rFonts w:ascii="Consolas" w:hAnsi="Consolas" w:cstheme="minorHAnsi"/>
+          <w:sz w:val="24"/>
+          <w:szCs w:val="24"/>
+        </w:rPr>
+        <w:t>PilotId</w:t>
+      </w:r>
+      <w:r>
+        <w:rPr>
+          <w:rFonts w:ascii="Consolas" w:hAnsi="Consolas" w:cstheme="minorHAnsi"/>
+          <w:sz w:val="24"/>
+          <w:szCs w:val="24"/>
+        </w:rPr>
+        <w:t xml:space="preserve"> en ProjectId</w:t>
+      </w:r>
+      <w:r>
+        <w:rPr>
+          <w:rFonts w:cstheme="minorHAnsi"/>
+          <w:sz w:val="24"/>
+          <w:szCs w:val="24"/>
+        </w:rPr>
+        <w:t>. Op deze manier kunnen drones en piloten informatie opvragen over hun vluchten</w:t>
+      </w:r>
+      <w:r>
+        <w:rPr>
+          <w:rFonts w:cstheme="minorHAnsi"/>
+          <w:sz w:val="24"/>
+          <w:szCs w:val="24"/>
+        </w:rPr>
+        <w:t xml:space="preserve"> en kan elke vlucht gelinkt worden met het project waartoe de vlucht behoort</w:t>
+      </w:r>
+      <w:r>
+        <w:rPr>
+          <w:rFonts w:cstheme="minorHAnsi"/>
+          <w:sz w:val="24"/>
+          <w:szCs w:val="24"/>
+        </w:rPr>
+        <w:t>.</w:t>
+      </w:r>
+      <w:r>
+        <w:rPr>
+          <w:rFonts w:cstheme="minorHAnsi"/>
+          <w:sz w:val="24"/>
+          <w:szCs w:val="24"/>
+        </w:rPr>
+        <w:t xml:space="preserve"> Merk op dat een drone</w:t>
+      </w:r>
+      <w:r>
+        <w:rPr>
+          <w:rFonts w:cstheme="minorHAnsi"/>
+          <w:sz w:val="24"/>
+          <w:szCs w:val="24"/>
+        </w:rPr>
+        <w:t>,</w:t>
+      </w:r>
+      <w:r>
+        <w:rPr>
+          <w:rFonts w:cstheme="minorHAnsi"/>
+          <w:sz w:val="24"/>
+          <w:szCs w:val="24"/>
+        </w:rPr>
+        <w:t xml:space="preserve"> een pilot</w:t>
+      </w:r>
+      <w:r>
+        <w:rPr>
+          <w:rFonts w:cstheme="minorHAnsi"/>
+          <w:sz w:val="24"/>
+          <w:szCs w:val="24"/>
+        </w:rPr>
+        <w:t xml:space="preserve"> en een project</w:t>
+      </w:r>
+      <w:r>
+        <w:rPr>
+          <w:rFonts w:cstheme="minorHAnsi"/>
+          <w:sz w:val="24"/>
+          <w:szCs w:val="24"/>
+        </w:rPr>
+        <w:t xml:space="preserve"> met een dronevlucht een één-op-veel relatie beschrijven. Een drone en een pilot kunnen immers meerdere dronevluchten uitvoeren</w:t>
+      </w:r>
+      <w:r>
+        <w:rPr>
+          <w:rFonts w:cstheme="minorHAnsi"/>
+          <w:sz w:val="24"/>
+          <w:szCs w:val="24"/>
+        </w:rPr>
+        <w:t xml:space="preserve"> en binnen een project kunnen er meerdere dronevluchten plaatsvinden</w:t>
+      </w:r>
+      <w:r>
+        <w:rPr>
+          <w:rFonts w:cstheme="minorHAnsi"/>
+          <w:sz w:val="24"/>
+          <w:szCs w:val="24"/>
+        </w:rPr>
+        <w:t>.</w:t>
+      </w:r>
+    </w:p>
+    <w:p>
+      <w:pPr>
+        <w:rPr>
+          <w:rFonts w:cstheme="minorHAnsi"/>
+          <w:sz w:val="24"/>
+          <w:szCs w:val="24"/>
+        </w:rPr>
+      </w:pPr>
+    </w:p>
+    <w:p>
+      <w:pPr>
+        <w:rPr>
+          <w:rFonts w:cstheme="minorHAnsi"/>
+          <w:sz w:val="24"/>
+          <w:szCs w:val="24"/>
+        </w:rPr>
+      </w:pPr>
+      <w:r>
+        <w:rPr>
+          <w:rFonts w:cstheme="minorHAnsi"/>
+          <w:sz w:val="24"/>
+          <w:szCs w:val="24"/>
+        </w:rPr>
+        <w:t xml:space="preserve">De </w:t>
+      </w:r>
+      <w:r>
+        <w:rPr>
+          <w:rFonts w:ascii="Consolas" w:hAnsi="Consolas" w:cstheme="minorHAnsi"/>
+          <w:sz w:val="24"/>
+          <w:szCs w:val="24"/>
+        </w:rPr>
+        <w:t>DepartureInfo</w:t>
+      </w:r>
+      <w:r>
+        <w:rPr>
+          <w:rFonts w:cstheme="minorHAnsi"/>
+          <w:sz w:val="24"/>
+          <w:szCs w:val="24"/>
+        </w:rPr>
+        <w:t xml:space="preserve"> en </w:t>
+      </w:r>
+      <w:r>
+        <w:rPr>
+          <w:rFonts w:ascii="Consolas" w:hAnsi="Consolas" w:cstheme="minorHAnsi"/>
+          <w:sz w:val="24"/>
+          <w:szCs w:val="24"/>
+        </w:rPr>
+        <w:t>DestinationInfo</w:t>
+      </w:r>
+      <w:r>
+        <w:rPr>
+          <w:rFonts w:cstheme="minorHAnsi"/>
+          <w:sz w:val="24"/>
+          <w:szCs w:val="24"/>
+        </w:rPr>
+        <w:t xml:space="preserve"> tabellen bevatten informatie over een drone zijn tijdstip van vertrek en van aankomst bij een dronevlucht. In deze tabellen wordt ook informatie bijgehouden over de coördinaten van vertrek en aankomst.</w:t>
+      </w:r>
+    </w:p>
+    <w:p>
+      <w:pPr>
+        <w:rPr>
+          <w:rFonts w:cstheme="minorHAnsi"/>
+          <w:sz w:val="24"/>
+          <w:szCs w:val="24"/>
+        </w:rPr>
+      </w:pPr>
+    </w:p>
+    <w:p>
+      <w:pPr>
+        <w:rPr>
+          <w:rFonts w:cstheme="minorHAnsi"/>
+          <w:sz w:val="24"/>
+          <w:szCs w:val="24"/>
+        </w:rPr>
+      </w:pPr>
+      <w:r>
+        <w:rPr>
+          <w:rFonts w:cstheme="minorHAnsi"/>
+          <w:sz w:val="24"/>
+          <w:szCs w:val="24"/>
+        </w:rPr>
+        <w:t xml:space="preserve">De tabel </w:t>
+      </w:r>
+      <w:r>
+        <w:rPr>
+          <w:rFonts w:ascii="Consolas" w:hAnsi="Consolas" w:cstheme="minorHAnsi"/>
+          <w:sz w:val="24"/>
+          <w:szCs w:val="24"/>
+        </w:rPr>
+        <w:t>PointCloudXYZ</w:t>
+      </w:r>
+      <w:r>
+        <w:rPr>
+          <w:rFonts w:cstheme="minorHAnsi"/>
+          <w:sz w:val="24"/>
+          <w:szCs w:val="24"/>
+        </w:rPr>
+        <w:t xml:space="preserve"> bevat de coördinaten en RGB-waarden die nodig zijn om een </w:t>
+      </w:r>
+      <w:r>
+        <w:rPr>
+          <w:rFonts w:cstheme="minorHAnsi"/>
+          <w:i/>
+          <w:sz w:val="24"/>
+          <w:szCs w:val="24"/>
+        </w:rPr>
+        <w:t>point cloud</w:t>
+      </w:r>
+      <w:r>
+        <w:rPr>
+          <w:rFonts w:cstheme="minorHAnsi"/>
+          <w:sz w:val="24"/>
+          <w:szCs w:val="24"/>
+        </w:rPr>
+        <w:t xml:space="preserve"> aan te maken. Een vlucht heeft vaak miljoenen </w:t>
+      </w:r>
+      <w:r>
+        <w:rPr>
+          <w:rFonts w:ascii="Consolas" w:hAnsi="Consolas" w:cstheme="minorHAnsi"/>
+          <w:sz w:val="24"/>
+          <w:szCs w:val="24"/>
+        </w:rPr>
+        <w:t>PointCloudXYZ</w:t>
+      </w:r>
+      <w:r>
+        <w:rPr>
+          <w:rFonts w:cstheme="minorHAnsi"/>
+          <w:sz w:val="24"/>
+          <w:szCs w:val="24"/>
+        </w:rPr>
+        <w:t xml:space="preserve"> </w:t>
+      </w:r>
+      <w:r>
+        <w:rPr>
+          <w:rFonts w:cstheme="minorHAnsi"/>
+          <w:i/>
+          <w:sz w:val="24"/>
+          <w:szCs w:val="24"/>
+        </w:rPr>
+        <w:t>entries</w:t>
+      </w:r>
+      <w:r>
+        <w:rPr>
+          <w:rFonts w:cstheme="minorHAnsi"/>
+          <w:sz w:val="24"/>
+          <w:szCs w:val="24"/>
+        </w:rPr>
+        <w:t xml:space="preserve">. </w:t>
+      </w:r>
+    </w:p>
+    <w:p>
+      <w:pPr>
+        <w:rPr>
+          <w:rFonts w:cstheme="minorHAnsi"/>
+          <w:sz w:val="24"/>
+          <w:szCs w:val="24"/>
+        </w:rPr>
+      </w:pPr>
+    </w:p>
+    <w:p>
+      <w:pPr>
+        <w:rPr>
+          <w:rFonts w:cstheme="minorHAnsi"/>
+          <w:sz w:val="24"/>
+          <w:szCs w:val="24"/>
+        </w:rPr>
+      </w:pPr>
+      <w:r>
+        <w:rPr>
+          <w:rFonts w:cstheme="minorHAnsi"/>
+          <w:sz w:val="24"/>
+          <w:szCs w:val="24"/>
+        </w:rPr>
+        <w:t xml:space="preserve">De tabel </w:t>
+      </w:r>
+      <w:r>
+        <w:rPr>
+          <w:rFonts w:ascii="Consolas" w:hAnsi="Consolas" w:cstheme="minorHAnsi"/>
+          <w:sz w:val="24"/>
+          <w:szCs w:val="24"/>
+        </w:rPr>
+        <w:t>GroundControlPoints</w:t>
+      </w:r>
+      <w:r>
+        <w:rPr>
+          <w:rFonts w:cstheme="minorHAnsi"/>
+          <w:sz w:val="24"/>
+          <w:szCs w:val="24"/>
+        </w:rPr>
+        <w:t xml:space="preserve"> beschrijft de coördinaten van een </w:t>
+      </w:r>
+      <w:r>
+        <w:rPr>
+          <w:rFonts w:cstheme="minorHAnsi"/>
+          <w:i/>
+          <w:sz w:val="24"/>
+          <w:szCs w:val="24"/>
+        </w:rPr>
+        <w:t>ground control point</w:t>
+      </w:r>
+      <w:r>
+        <w:rPr>
+          <w:rFonts w:cstheme="minorHAnsi"/>
+          <w:sz w:val="24"/>
+          <w:szCs w:val="24"/>
+        </w:rPr>
+        <w:t xml:space="preserve"> en bevat ook een </w:t>
+      </w:r>
+      <w:r>
+        <w:rPr>
+          <w:rFonts w:cstheme="minorHAnsi"/>
+          <w:i/>
+          <w:sz w:val="24"/>
+          <w:szCs w:val="24"/>
+        </w:rPr>
+        <w:t>Foreign Key</w:t>
+      </w:r>
+      <w:r>
+        <w:rPr>
+          <w:rFonts w:cstheme="minorHAnsi"/>
+          <w:sz w:val="24"/>
+          <w:szCs w:val="24"/>
+        </w:rPr>
+        <w:t xml:space="preserve">, </w:t>
+      </w:r>
+      <w:r>
+        <w:rPr>
+          <w:rFonts w:ascii="Consolas" w:hAnsi="Consolas" w:cstheme="minorHAnsi"/>
+          <w:sz w:val="24"/>
+          <w:szCs w:val="24"/>
+        </w:rPr>
+        <w:t>FlightId</w:t>
+      </w:r>
+      <w:r>
+        <w:rPr>
+          <w:rFonts w:cstheme="minorHAnsi"/>
+          <w:sz w:val="24"/>
+          <w:szCs w:val="24"/>
+        </w:rPr>
+        <w:t xml:space="preserve">, dat een vlucht toelaat om deze informatie op te vragen. </w:t>
+      </w:r>
+      <w:r>
+        <w:rPr>
+          <w:rFonts w:cstheme="minorHAnsi"/>
+          <w:sz w:val="24"/>
+          <w:szCs w:val="24"/>
+        </w:rPr>
+        <w:t xml:space="preserve">Deze tabel bevat x-, y- en z-waarden om alle foto’s uit de </w:t>
+      </w:r>
+      <w:r>
+        <w:rPr>
+          <w:rFonts w:ascii="Consolas" w:hAnsi="Consolas" w:cstheme="minorHAnsi"/>
+          <w:sz w:val="24"/>
+          <w:szCs w:val="24"/>
+        </w:rPr>
+        <w:t>RawImages</w:t>
+      </w:r>
+      <w:r>
+        <w:rPr>
+          <w:rFonts w:cstheme="minorHAnsi"/>
+          <w:sz w:val="24"/>
+          <w:szCs w:val="24"/>
+        </w:rPr>
+        <w:t xml:space="preserve"> tabel geografisch juist te positioneren </w:t>
+      </w:r>
+      <w:r>
+        <w:rPr>
+          <w:rFonts w:cstheme="minorHAnsi"/>
+          <w:sz w:val="24"/>
+          <w:szCs w:val="24"/>
+        </w:rPr>
+        <w:t>(U</w:t>
+      </w:r>
+      <w:r>
+        <w:rPr>
+          <w:rFonts w:cstheme="minorHAnsi"/>
+          <w:sz w:val="24"/>
+          <w:szCs w:val="24"/>
+        </w:rPr>
+        <w:t>nderstanding world files, z.j.). Zodoende kunnen alle foto’s aan elkaar gehangen worden om zo een groot beeld te verkregen van de werf.</w:t>
+      </w:r>
+    </w:p>
+    <w:p>
+      <w:pPr>
+        <w:rPr>
+          <w:rFonts w:cstheme="minorHAnsi"/>
+          <w:sz w:val="24"/>
+          <w:szCs w:val="24"/>
+        </w:rPr>
+      </w:pPr>
+    </w:p>
+    <w:p>
+      <w:pPr>
+        <w:rPr>
+          <w:rFonts w:cstheme="minorHAnsi"/>
+          <w:sz w:val="24"/>
+          <w:szCs w:val="24"/>
+        </w:rPr>
+      </w:pPr>
+      <w:r>
+        <w:rPr>
+          <w:rFonts w:cstheme="minorHAnsi"/>
+          <w:sz w:val="24"/>
+          <w:szCs w:val="24"/>
+        </w:rPr>
+        <w:t xml:space="preserve">Het voorgaande geldt ook voor de tabel </w:t>
+      </w:r>
+      <w:r>
+        <w:rPr>
+          <w:rFonts w:ascii="Consolas" w:hAnsi="Consolas" w:cstheme="minorHAnsi"/>
+          <w:sz w:val="24"/>
+          <w:szCs w:val="24"/>
+        </w:rPr>
+        <w:t>CTRLPoints</w:t>
+      </w:r>
+      <w:r>
+        <w:rPr>
+          <w:rFonts w:cstheme="minorHAnsi"/>
+          <w:sz w:val="24"/>
+          <w:szCs w:val="24"/>
+        </w:rPr>
+        <w:t>, dewelke punten beschrijft die gebruikt worden ter verificatie van de juistheid van ingelezen datapunten.</w:t>
+      </w:r>
+    </w:p>
+    <w:p>
+      <w:pPr>
+        <w:rPr>
+          <w:rFonts w:cstheme="minorHAnsi"/>
+          <w:sz w:val="24"/>
+          <w:szCs w:val="24"/>
+        </w:rPr>
+      </w:pPr>
+    </w:p>
+    <w:p>
+      <w:pPr>
+        <w:rPr>
+          <w:rFonts w:cstheme="minorHAnsi"/>
+          <w:sz w:val="24"/>
+          <w:szCs w:val="24"/>
+        </w:rPr>
+      </w:pPr>
+      <w:r>
+        <w:rPr>
+          <w:rFonts w:cstheme="minorHAnsi"/>
+          <w:sz w:val="24"/>
+          <w:szCs w:val="24"/>
+        </w:rPr>
+        <w:t xml:space="preserve">De tabel </w:t>
+      </w:r>
+      <w:r>
+        <w:rPr>
+          <w:rFonts w:ascii="Consolas" w:hAnsi="Consolas" w:cstheme="minorHAnsi"/>
+          <w:sz w:val="24"/>
+          <w:szCs w:val="24"/>
+        </w:rPr>
+        <w:t>TFW</w:t>
+      </w:r>
+      <w:r>
+        <w:rPr>
+          <w:rFonts w:cstheme="minorHAnsi"/>
+          <w:sz w:val="24"/>
+          <w:szCs w:val="24"/>
+        </w:rPr>
+        <w:t xml:space="preserve"> bevat rotatie- en translatie informatie, alsook wereldcoördinaten die gebruikt worden bij een </w:t>
+      </w:r>
+      <w:r>
+        <w:rPr>
+          <w:rFonts w:cstheme="minorHAnsi"/>
+          <w:i/>
+          <w:sz w:val="24"/>
+          <w:szCs w:val="24"/>
+        </w:rPr>
+        <w:t>tiff image</w:t>
+      </w:r>
+      <w:r>
+        <w:rPr>
+          <w:rFonts w:cstheme="minorHAnsi"/>
+          <w:sz w:val="24"/>
+          <w:szCs w:val="24"/>
+        </w:rPr>
+        <w:t xml:space="preserve"> bestand in een GIS applicatie. Deze informatie laat toe een andere, externe databank aan te spreken en de juiste resultaten te verkrijgen in de vorm van een kaart.</w:t>
+      </w:r>
+    </w:p>
+    <w:p>
+      <w:pPr>
+        <w:rPr>
+          <w:rFonts w:cstheme="minorHAnsi"/>
+          <w:sz w:val="24"/>
+          <w:szCs w:val="24"/>
+        </w:rPr>
+      </w:pPr>
+    </w:p>
+    <w:p>
+      <w:pPr>
+        <w:rPr>
+          <w:rFonts w:cstheme="minorHAnsi"/>
+          <w:sz w:val="24"/>
+          <w:szCs w:val="24"/>
+        </w:rPr>
+      </w:pPr>
+      <w:r>
+        <w:rPr>
+          <w:rFonts w:cstheme="minorHAnsi"/>
+          <w:sz w:val="24"/>
+          <w:szCs w:val="24"/>
+        </w:rPr>
+        <w:t xml:space="preserve">De laatste tabel </w:t>
+      </w:r>
+      <w:r>
+        <w:rPr>
+          <w:rFonts w:ascii="Consolas" w:hAnsi="Consolas" w:cstheme="minorHAnsi"/>
+          <w:sz w:val="24"/>
+          <w:szCs w:val="24"/>
+        </w:rPr>
+        <w:t>DroneAttributeValues</w:t>
+      </w:r>
+      <w:r>
+        <w:rPr>
+          <w:rFonts w:cstheme="minorHAnsi"/>
+          <w:sz w:val="24"/>
+          <w:szCs w:val="24"/>
+        </w:rPr>
+        <w:t xml:space="preserve"> houdt informatie over de drone bij die tijdens de dronevlucht wijzigt en informatief kan zijn voor analyse naderhand. </w:t>
+      </w:r>
+    </w:p>
+    <w:p>
+      <w:pPr>
+        <w:rPr>
+          <w:rFonts w:cstheme="minorHAnsi"/>
+          <w:sz w:val="24"/>
+          <w:szCs w:val="24"/>
+        </w:rPr>
+      </w:pPr>
+    </w:p>
+    <w:p>
+      <w:pPr>
+        <w:rPr>
+          <w:rFonts w:cstheme="minorHAnsi"/>
+          <w:sz w:val="24"/>
+          <w:szCs w:val="24"/>
+        </w:rPr>
+      </w:pPr>
+      <w:r>
+        <w:rPr>
+          <w:rFonts w:cstheme="minorHAnsi"/>
+          <w:sz w:val="24"/>
+          <w:szCs w:val="24"/>
+        </w:rPr>
+        <w:t xml:space="preserve">De </w:t>
+      </w:r>
+      <w:r>
+        <w:rPr>
+          <w:rFonts w:ascii="Consolas" w:hAnsi="Consolas" w:cstheme="minorHAnsi"/>
+          <w:sz w:val="24"/>
+          <w:szCs w:val="24"/>
+        </w:rPr>
+        <w:t>DroneFlight</w:t>
+      </w:r>
+      <w:r>
+        <w:rPr>
+          <w:rFonts w:cstheme="minorHAnsi"/>
+          <w:sz w:val="24"/>
+          <w:szCs w:val="24"/>
+        </w:rPr>
+        <w:t xml:space="preserve"> tabel is met een één-op-één relatie verbonden met de </w:t>
+      </w:r>
+      <w:r>
+        <w:rPr>
+          <w:rFonts w:ascii="Consolas" w:hAnsi="Consolas" w:cstheme="minorHAnsi"/>
+          <w:sz w:val="24"/>
+          <w:szCs w:val="24"/>
+        </w:rPr>
+        <w:t>QualityReport</w:t>
+      </w:r>
+      <w:r>
+        <w:rPr>
+          <w:rFonts w:cstheme="minorHAnsi"/>
+          <w:sz w:val="24"/>
+          <w:szCs w:val="24"/>
+        </w:rPr>
+        <w:t xml:space="preserve"> tabel.</w:t>
+      </w:r>
+    </w:p>
+    <w:p>
+      <w:pPr>
+        <w:rPr>
+          <w:rFonts w:cstheme="minorHAnsi"/>
+          <w:sz w:val="24"/>
+          <w:szCs w:val="24"/>
+        </w:rPr>
+      </w:pPr>
+    </w:p>
+    <w:p>
+      <w:pPr>
+        <w:pStyle w:val="Kop2"/>
+        <w:numPr>
+          <w:ilvl w:val="2"/>
+          <w:numId w:val="11"/>
+        </w:numPr>
+      </w:pPr>
+      <w:bookmarkStart w:id="20" w:name="_Toc38293465"/>
+      <w:r>
+        <w:lastRenderedPageBreak/>
+        <w:t>Q</w:t>
+      </w:r>
+      <w:r>
+        <w:t>uality</w:t>
+      </w:r>
+      <w:r>
+        <w:t>Report tabel</w:t>
+      </w:r>
+      <w:bookmarkEnd w:id="20"/>
+    </w:p>
+    <w:p>
+      <w:pPr>
+        <w:rPr>
+          <w:rFonts w:cstheme="minorHAnsi"/>
+          <w:sz w:val="24"/>
+          <w:szCs w:val="24"/>
+        </w:rPr>
+      </w:pPr>
+    </w:p>
+    <w:p>
+      <w:pPr>
+        <w:rPr>
+          <w:rFonts w:cstheme="minorHAnsi"/>
+          <w:sz w:val="24"/>
+          <w:szCs w:val="24"/>
+        </w:rPr>
+      </w:pPr>
+      <w:r>
+        <w:rPr>
+          <w:rFonts w:cstheme="minorHAnsi"/>
+          <w:sz w:val="24"/>
+          <w:szCs w:val="24"/>
+        </w:rPr>
+        <w:t xml:space="preserve">In de </w:t>
+      </w:r>
+      <w:r>
+        <w:rPr>
+          <w:rFonts w:ascii="Consolas" w:hAnsi="Consolas" w:cstheme="minorHAnsi"/>
+          <w:sz w:val="24"/>
+          <w:szCs w:val="24"/>
+        </w:rPr>
+        <w:t>QualityReport</w:t>
+      </w:r>
+      <w:r>
+        <w:rPr>
+          <w:rFonts w:cstheme="minorHAnsi"/>
+          <w:sz w:val="24"/>
+          <w:szCs w:val="24"/>
+        </w:rPr>
+        <w:t xml:space="preserve"> tabel </w:t>
+      </w:r>
+      <w:r>
+        <w:rPr>
+          <w:rFonts w:cstheme="minorHAnsi"/>
+          <w:sz w:val="24"/>
+          <w:szCs w:val="24"/>
+        </w:rPr>
+        <w:t xml:space="preserve">in </w:t>
+      </w:r>
+      <w:r>
+        <w:rPr>
+          <w:rFonts w:cstheme="minorHAnsi"/>
+          <w:b/>
+          <w:sz w:val="24"/>
+          <w:szCs w:val="24"/>
+        </w:rPr>
+        <w:t>Figuur 5</w:t>
+      </w:r>
+      <w:r>
+        <w:rPr>
+          <w:rFonts w:cstheme="minorHAnsi"/>
+          <w:sz w:val="24"/>
+          <w:szCs w:val="24"/>
+        </w:rPr>
+        <w:t xml:space="preserve"> </w:t>
+      </w:r>
+      <w:r>
+        <w:rPr>
+          <w:rFonts w:cstheme="minorHAnsi"/>
+          <w:sz w:val="24"/>
+          <w:szCs w:val="24"/>
+        </w:rPr>
+        <w:t>wordt alle data bijgehouden die ingelezen wordt uit het kwaliteitsrapport. Dit is een pdf-bestand dat de output beschrijft van een analyse in het programma Pix4D.</w:t>
+      </w:r>
+      <w:r>
+        <w:rPr>
+          <w:rFonts w:cstheme="minorHAnsi"/>
+          <w:sz w:val="24"/>
+          <w:szCs w:val="24"/>
+        </w:rPr>
+        <w:t xml:space="preserve"> Tabellen die een relationeel verbonden zijn met deze tabel zijn: </w:t>
+      </w:r>
+      <w:r>
+        <w:rPr>
+          <w:rFonts w:ascii="Consolas" w:hAnsi="Consolas" w:cstheme="minorHAnsi"/>
+          <w:sz w:val="24"/>
+          <w:szCs w:val="24"/>
+        </w:rPr>
+        <w:t>Uncertainty</w:t>
+      </w:r>
+      <w:r>
+        <w:rPr>
+          <w:rFonts w:cstheme="minorHAnsi"/>
+          <w:sz w:val="24"/>
+          <w:szCs w:val="24"/>
+        </w:rPr>
+        <w:t xml:space="preserve">, </w:t>
+      </w:r>
+      <w:r>
+        <w:rPr>
+          <w:rFonts w:ascii="Consolas" w:hAnsi="Consolas" w:cstheme="minorHAnsi"/>
+          <w:sz w:val="24"/>
+          <w:szCs w:val="24"/>
+        </w:rPr>
+        <w:t>AbsoluteGeolocationVariance</w:t>
+      </w:r>
+      <w:r>
+        <w:rPr>
+          <w:rFonts w:cstheme="minorHAnsi"/>
+          <w:sz w:val="24"/>
+          <w:szCs w:val="24"/>
+        </w:rPr>
+        <w:t xml:space="preserve"> en </w:t>
+      </w:r>
+      <w:r>
+        <w:rPr>
+          <w:rFonts w:ascii="Consolas" w:hAnsi="Consolas" w:cstheme="minorHAnsi"/>
+          <w:sz w:val="24"/>
+          <w:szCs w:val="24"/>
+        </w:rPr>
+        <w:t>GCPError</w:t>
+      </w:r>
+      <w:r>
+        <w:rPr>
+          <w:rFonts w:cstheme="minorHAnsi"/>
+          <w:sz w:val="24"/>
+          <w:szCs w:val="24"/>
+        </w:rPr>
+        <w:t>. Op deze manier is de ingelezen informatie uit het kwaliteitsrapport op een logische manier gegroepeerd.</w:t>
+      </w:r>
+    </w:p>
+    <w:p>
+      <w:pPr>
+        <w:rPr>
+          <w:rFonts w:cstheme="minorHAnsi"/>
+          <w:sz w:val="24"/>
+          <w:szCs w:val="24"/>
+        </w:rPr>
+      </w:pPr>
+    </w:p>
+    <w:p>
+      <w:pPr>
+        <w:rPr>
+          <w:sz w:val="24"/>
+          <w:szCs w:val="24"/>
+        </w:rPr>
+      </w:pPr>
+    </w:p>
+    <w:p>
+      <w:pPr>
+        <w:rPr>
+          <w:sz w:val="24"/>
+          <w:szCs w:val="24"/>
+        </w:rPr>
+      </w:pPr>
       <w:r>
         <w:rPr>
           <w:noProof/>
           <w:sz w:val="24"/>
           <w:szCs w:val="24"/>
-          <w:lang w:eastAsia="nl-BE"/>
         </w:rPr>
         <w:drawing>
-          <wp:inline distT="0" distB="0" distL="0" distR="0" wp14:anchorId="430EDE34" wp14:editId="2C6F432A">
-            <wp:extent cx="8256959" cy="5743056"/>
-            <wp:effectExtent l="0" t="317" r="0" b="0"/>
-            <wp:docPr id="13" name="Afbeelding 13" descr="s:\Documents\Universiteit Gent\Jaar 3\Semester VI\Bachelorproef\2020\drone1\documenten\analyseverslag\databankmodel\database_model_1.png"/>
+          <wp:inline distT="0" distB="0" distL="0" distR="0" wp14:anchorId="148742E6" wp14:editId="00207766">
+            <wp:extent cx="5902930" cy="4274289"/>
+            <wp:effectExtent l="0" t="0" r="3175" b="0"/>
+            <wp:docPr id="17" name="Afbeelding 17"/>
             <wp:cNvGraphicFramePr>
               <a:graphicFrameLocks xmlns:a="http://schemas.openxmlformats.org/drawingml/2006/main" noChangeAspect="1"/>
             </wp:cNvGraphicFramePr>
@@ -8381,987 +9436,8 @@
               <a:graphicData uri="http://schemas.openxmlformats.org/drawingml/2006/picture">
                 <pic:pic xmlns:pic="http://schemas.openxmlformats.org/drawingml/2006/picture">
                   <pic:nvPicPr>
-                    <pic:cNvPr id="0" name="Picture 2" descr="s:\Documents\Universiteit Gent\Jaar 3\Semester VI\Bachelorproef\2020\drone1\documenten\analyseverslag\databankmodel\database_model_1.png"/>
-                    <pic:cNvPicPr>
-                      <a:picLocks noChangeAspect="1" noChangeArrowheads="1"/>
-                    </pic:cNvPicPr>
-                  </pic:nvPicPr>
-                  <pic:blipFill>
-                    <a:blip r:embed="rId21">
-                      <a:extLst>
-                        <a:ext uri="{28A0092B-C50C-407E-A947-70E740481C1C}">
-                          <a14:useLocalDpi xmlns:a14="http://schemas.microsoft.com/office/drawing/2010/main" val="0"/>
-                        </a:ext>
-                      </a:extLst>
-                    </a:blip>
-                    <a:srcRect/>
-                    <a:stretch>
-                      <a:fillRect/>
-                    </a:stretch>
-                  </pic:blipFill>
-                  <pic:spPr bwMode="auto">
-                    <a:xfrm rot="16200000">
-                      <a:off x="0" y="0"/>
-                      <a:ext cx="8270537" cy="5752500"/>
-                    </a:xfrm>
-                    <a:prstGeom prst="rect">
-                      <a:avLst/>
-                    </a:prstGeom>
-                    <a:noFill/>
-                    <a:ln>
-                      <a:noFill/>
-                    </a:ln>
-                  </pic:spPr>
-                </pic:pic>
-              </a:graphicData>
-            </a:graphic>
-          </wp:inline>
-        </w:drawing>
-      </w:r>
-    </w:p>
-    <w:p>
-      <w:pPr>
-        <w:jc w:val="center"/>
-        <w:rPr>
-          <w:sz w:val="24"/>
-          <w:szCs w:val="24"/>
-        </w:rPr>
-      </w:pPr>
-    </w:p>
-    <w:p>
-      <w:pPr>
-        <w:rPr>
-          <w:sz w:val="24"/>
-          <w:szCs w:val="24"/>
-        </w:rPr>
-      </w:pPr>
-      <w:r>
-        <w:rPr>
-          <w:sz w:val="24"/>
-          <w:szCs w:val="24"/>
-        </w:rPr>
-        <w:t>Deze tabel vormt de basis van het model en houdt alle informatie bij over de dronevluchten, zoals de datum en locatie van de vlucht. Verder bevat deze tabel ook een reeks booleans (</w:t>
-      </w:r>
-      <w:r>
-        <w:rPr>
-          <w:rFonts w:ascii="Consolas" w:hAnsi="Consolas"/>
-          <w:sz w:val="24"/>
-          <w:szCs w:val="24"/>
-        </w:rPr>
-        <w:t>hasTFW</w:t>
-      </w:r>
-      <w:r>
-        <w:rPr>
-          <w:sz w:val="24"/>
-          <w:szCs w:val="24"/>
-        </w:rPr>
-        <w:t xml:space="preserve">, </w:t>
-      </w:r>
-      <w:r>
-        <w:rPr>
-          <w:rFonts w:ascii="Consolas" w:hAnsi="Consolas"/>
-          <w:sz w:val="24"/>
-          <w:szCs w:val="24"/>
-        </w:rPr>
-        <w:t>hasGCPs</w:t>
-      </w:r>
-      <w:r>
-        <w:rPr>
-          <w:sz w:val="24"/>
-          <w:szCs w:val="24"/>
-        </w:rPr>
-        <w:t xml:space="preserve">, </w:t>
-      </w:r>
-      <w:r>
-        <w:rPr>
-          <w:rFonts w:ascii="Consolas" w:hAnsi="Consolas"/>
-          <w:sz w:val="24"/>
-          <w:szCs w:val="24"/>
-        </w:rPr>
-        <w:t>hasCTRLs</w:t>
-      </w:r>
-      <w:r>
-        <w:rPr>
-          <w:sz w:val="24"/>
-          <w:szCs w:val="24"/>
-        </w:rPr>
-        <w:t xml:space="preserve">, </w:t>
-      </w:r>
-      <w:r>
-        <w:rPr>
-          <w:rFonts w:ascii="Consolas" w:hAnsi="Consolas"/>
-          <w:sz w:val="24"/>
-          <w:szCs w:val="24"/>
-        </w:rPr>
-        <w:t>hasDepInfo</w:t>
-      </w:r>
-      <w:r>
-        <w:rPr>
-          <w:sz w:val="24"/>
-          <w:szCs w:val="24"/>
-        </w:rPr>
-        <w:t xml:space="preserve">, </w:t>
-      </w:r>
-      <w:r>
-        <w:rPr>
-          <w:rFonts w:ascii="Consolas" w:hAnsi="Consolas"/>
-          <w:sz w:val="24"/>
-          <w:szCs w:val="24"/>
-        </w:rPr>
-        <w:t>hasDestInfo</w:t>
-      </w:r>
-      <w:r>
-        <w:rPr>
-          <w:sz w:val="24"/>
-          <w:szCs w:val="24"/>
-        </w:rPr>
-        <w:t xml:space="preserve">, </w:t>
-      </w:r>
-      <w:r>
-        <w:rPr>
-          <w:rFonts w:ascii="Consolas" w:hAnsi="Consolas"/>
-          <w:sz w:val="24"/>
-          <w:szCs w:val="24"/>
-        </w:rPr>
-        <w:t>hasQR</w:t>
-      </w:r>
-      <w:r>
-        <w:rPr>
-          <w:sz w:val="24"/>
-          <w:szCs w:val="24"/>
-        </w:rPr>
-        <w:t xml:space="preserve">, </w:t>
-      </w:r>
-      <w:r>
-        <w:rPr>
-          <w:rFonts w:ascii="Consolas" w:hAnsi="Consolas"/>
-          <w:sz w:val="24"/>
-          <w:szCs w:val="24"/>
-        </w:rPr>
-        <w:t>hasXYZ</w:t>
-      </w:r>
-      <w:r>
-        <w:rPr>
-          <w:sz w:val="24"/>
-          <w:szCs w:val="24"/>
-        </w:rPr>
-        <w:t xml:space="preserve"> en </w:t>
-      </w:r>
-      <w:r>
-        <w:rPr>
-          <w:rFonts w:ascii="Consolas" w:hAnsi="Consolas"/>
-          <w:sz w:val="24"/>
-          <w:szCs w:val="24"/>
-        </w:rPr>
-        <w:t>hasDroneLog</w:t>
-      </w:r>
-      <w:r>
-        <w:rPr>
-          <w:rFonts w:cstheme="minorHAnsi"/>
-          <w:sz w:val="24"/>
-          <w:szCs w:val="24"/>
-        </w:rPr>
-        <w:t>) die</w:t>
-      </w:r>
-      <w:r>
-        <w:rPr>
-          <w:rFonts w:cstheme="minorHAnsi"/>
-          <w:sz w:val="24"/>
-          <w:szCs w:val="24"/>
-        </w:rPr>
-        <w:t xml:space="preserve"> bijhouden of een bepaald bestand of een bepaald type informatie ingelezen is en op dit moment bijgehouden wordt. </w:t>
-      </w:r>
-    </w:p>
-    <w:p>
-      <w:pPr>
-        <w:rPr>
-          <w:rFonts w:cstheme="minorHAnsi"/>
-          <w:sz w:val="24"/>
-          <w:szCs w:val="24"/>
-        </w:rPr>
-      </w:pPr>
-    </w:p>
-    <w:p>
-      <w:pPr>
-        <w:rPr>
-          <w:rFonts w:cstheme="minorHAnsi"/>
-          <w:sz w:val="24"/>
-          <w:szCs w:val="24"/>
-        </w:rPr>
-      </w:pPr>
-      <w:r>
-        <w:rPr>
-          <w:rFonts w:cstheme="minorHAnsi"/>
-          <w:sz w:val="24"/>
-          <w:szCs w:val="24"/>
-        </w:rPr>
-        <w:t xml:space="preserve">Deze tabel heeft </w:t>
-      </w:r>
-      <w:r>
-        <w:rPr>
-          <w:rFonts w:cstheme="minorHAnsi"/>
-          <w:sz w:val="24"/>
-          <w:szCs w:val="24"/>
-        </w:rPr>
-        <w:t xml:space="preserve">bovendien </w:t>
-      </w:r>
-      <w:r>
-        <w:rPr>
-          <w:rFonts w:cstheme="minorHAnsi"/>
-          <w:sz w:val="24"/>
-          <w:szCs w:val="24"/>
-        </w:rPr>
-        <w:t xml:space="preserve">twee </w:t>
-      </w:r>
-      <w:r>
-        <w:rPr>
-          <w:rFonts w:cstheme="minorHAnsi"/>
-          <w:i/>
-          <w:sz w:val="24"/>
-          <w:szCs w:val="24"/>
-        </w:rPr>
-        <w:t>Foreign Keys</w:t>
-      </w:r>
-      <w:r>
-        <w:rPr>
-          <w:rFonts w:cstheme="minorHAnsi"/>
-          <w:sz w:val="24"/>
-          <w:szCs w:val="24"/>
-        </w:rPr>
-        <w:t xml:space="preserve">: een </w:t>
-      </w:r>
-      <w:r>
-        <w:rPr>
-          <w:rFonts w:ascii="Consolas" w:hAnsi="Consolas" w:cstheme="minorHAnsi"/>
-          <w:sz w:val="24"/>
-          <w:szCs w:val="24"/>
-        </w:rPr>
-        <w:t>DroneId</w:t>
-      </w:r>
-      <w:r>
-        <w:rPr>
-          <w:rFonts w:cstheme="minorHAnsi"/>
-          <w:sz w:val="24"/>
-          <w:szCs w:val="24"/>
-        </w:rPr>
-        <w:t xml:space="preserve"> en een </w:t>
-      </w:r>
-      <w:r>
-        <w:rPr>
-          <w:rFonts w:ascii="Consolas" w:hAnsi="Consolas" w:cstheme="minorHAnsi"/>
-          <w:sz w:val="24"/>
-          <w:szCs w:val="24"/>
-        </w:rPr>
-        <w:t>PilotId</w:t>
-      </w:r>
-      <w:r>
-        <w:rPr>
-          <w:rFonts w:cstheme="minorHAnsi"/>
-          <w:sz w:val="24"/>
-          <w:szCs w:val="24"/>
-        </w:rPr>
-        <w:t>. Op deze manier kunnen drones en piloten informatie opvragen over hun vluchten.</w:t>
-      </w:r>
-      <w:r>
-        <w:rPr>
-          <w:rFonts w:cstheme="minorHAnsi"/>
-          <w:sz w:val="24"/>
-          <w:szCs w:val="24"/>
-        </w:rPr>
-        <w:t xml:space="preserve"> Merk op dat een drone en een pilot met een dronevlucht een één-op-veel relatie beschrijven. Een drone en een pilot kunnen immers meerdere dronevluchten uitvoeren.</w:t>
-      </w:r>
-    </w:p>
-    <w:p>
-      <w:pPr>
-        <w:rPr>
-          <w:rFonts w:cstheme="minorHAnsi"/>
-          <w:sz w:val="24"/>
-          <w:szCs w:val="24"/>
-        </w:rPr>
-      </w:pPr>
-    </w:p>
-    <w:p>
-      <w:pPr>
-        <w:rPr>
-          <w:rFonts w:cstheme="minorHAnsi"/>
-          <w:sz w:val="24"/>
-          <w:szCs w:val="24"/>
-        </w:rPr>
-      </w:pPr>
-      <w:r>
-        <w:rPr>
-          <w:rFonts w:cstheme="minorHAnsi"/>
-          <w:sz w:val="24"/>
-          <w:szCs w:val="24"/>
-        </w:rPr>
-        <w:t xml:space="preserve">De </w:t>
-      </w:r>
-      <w:r>
-        <w:rPr>
-          <w:rFonts w:ascii="Consolas" w:hAnsi="Consolas" w:cstheme="minorHAnsi"/>
-          <w:sz w:val="24"/>
-          <w:szCs w:val="24"/>
-        </w:rPr>
-        <w:t>DepartureInfo</w:t>
-      </w:r>
-      <w:r>
-        <w:rPr>
-          <w:rFonts w:cstheme="minorHAnsi"/>
-          <w:sz w:val="24"/>
-          <w:szCs w:val="24"/>
-        </w:rPr>
-        <w:t xml:space="preserve"> en </w:t>
-      </w:r>
-      <w:r>
-        <w:rPr>
-          <w:rFonts w:ascii="Consolas" w:hAnsi="Consolas" w:cstheme="minorHAnsi"/>
-          <w:sz w:val="24"/>
-          <w:szCs w:val="24"/>
-        </w:rPr>
-        <w:t>DestinationInfo</w:t>
-      </w:r>
-      <w:r>
-        <w:rPr>
-          <w:rFonts w:cstheme="minorHAnsi"/>
-          <w:sz w:val="24"/>
-          <w:szCs w:val="24"/>
-        </w:rPr>
-        <w:t xml:space="preserve"> tabellen bevatten informatie over een drone zijn tijdstip van vertrek en van aankomst bij een dronevlucht. In deze tabellen wordt ook informatie bijgehouden over de coördinaten van vertrek en aankomst.</w:t>
-      </w:r>
-    </w:p>
-    <w:p>
-      <w:pPr>
-        <w:rPr>
-          <w:rFonts w:cstheme="minorHAnsi"/>
-          <w:sz w:val="24"/>
-          <w:szCs w:val="24"/>
-        </w:rPr>
-      </w:pPr>
-    </w:p>
-    <w:p>
-      <w:pPr>
-        <w:rPr>
-          <w:rFonts w:cstheme="minorHAnsi"/>
-          <w:sz w:val="24"/>
-          <w:szCs w:val="24"/>
-        </w:rPr>
-      </w:pPr>
-      <w:r>
-        <w:rPr>
-          <w:rFonts w:cstheme="minorHAnsi"/>
-          <w:sz w:val="24"/>
-          <w:szCs w:val="24"/>
-        </w:rPr>
-        <w:t xml:space="preserve">De tabel </w:t>
-      </w:r>
-      <w:r>
-        <w:rPr>
-          <w:rFonts w:ascii="Consolas" w:hAnsi="Consolas" w:cstheme="minorHAnsi"/>
-          <w:sz w:val="24"/>
-          <w:szCs w:val="24"/>
-        </w:rPr>
-        <w:t>PointCloudXYZ</w:t>
-      </w:r>
-      <w:r>
-        <w:rPr>
-          <w:rFonts w:cstheme="minorHAnsi"/>
-          <w:sz w:val="24"/>
-          <w:szCs w:val="24"/>
-        </w:rPr>
-        <w:t xml:space="preserve"> bevat de coördinaten en RGB-waarden die nodig zijn om een </w:t>
-      </w:r>
-      <w:r>
-        <w:rPr>
-          <w:rFonts w:cstheme="minorHAnsi"/>
-          <w:i/>
-          <w:sz w:val="24"/>
-          <w:szCs w:val="24"/>
-        </w:rPr>
-        <w:t>point cloud</w:t>
-      </w:r>
-      <w:r>
-        <w:rPr>
-          <w:rFonts w:cstheme="minorHAnsi"/>
-          <w:sz w:val="24"/>
-          <w:szCs w:val="24"/>
-        </w:rPr>
-        <w:t xml:space="preserve"> aan te maken. Een vlucht heeft vaak miljoenen </w:t>
-      </w:r>
-      <w:r>
-        <w:rPr>
-          <w:rFonts w:ascii="Consolas" w:hAnsi="Consolas" w:cstheme="minorHAnsi"/>
-          <w:sz w:val="24"/>
-          <w:szCs w:val="24"/>
-        </w:rPr>
-        <w:t>PointCloudXYZ</w:t>
-      </w:r>
-      <w:r>
-        <w:rPr>
-          <w:rFonts w:cstheme="minorHAnsi"/>
-          <w:sz w:val="24"/>
-          <w:szCs w:val="24"/>
-        </w:rPr>
-        <w:t xml:space="preserve"> </w:t>
-      </w:r>
-      <w:r>
-        <w:rPr>
-          <w:rFonts w:cstheme="minorHAnsi"/>
-          <w:i/>
-          <w:sz w:val="24"/>
-          <w:szCs w:val="24"/>
-        </w:rPr>
-        <w:t>entries</w:t>
-      </w:r>
-      <w:r>
-        <w:rPr>
-          <w:rFonts w:cstheme="minorHAnsi"/>
-          <w:sz w:val="24"/>
-          <w:szCs w:val="24"/>
-        </w:rPr>
-        <w:t xml:space="preserve">. </w:t>
-      </w:r>
-    </w:p>
-    <w:p>
-      <w:pPr>
-        <w:rPr>
-          <w:rFonts w:cstheme="minorHAnsi"/>
-          <w:sz w:val="24"/>
-          <w:szCs w:val="24"/>
-        </w:rPr>
-      </w:pPr>
-    </w:p>
-    <w:p>
-      <w:pPr>
-        <w:rPr>
-          <w:rFonts w:cstheme="minorHAnsi"/>
-          <w:sz w:val="24"/>
-          <w:szCs w:val="24"/>
-        </w:rPr>
-      </w:pPr>
-      <w:r>
-        <w:rPr>
-          <w:rFonts w:cstheme="minorHAnsi"/>
-          <w:sz w:val="24"/>
-          <w:szCs w:val="24"/>
-        </w:rPr>
-        <w:t xml:space="preserve">De tabel </w:t>
-      </w:r>
-      <w:r>
-        <w:rPr>
-          <w:rFonts w:ascii="Consolas" w:hAnsi="Consolas" w:cstheme="minorHAnsi"/>
-          <w:sz w:val="24"/>
-          <w:szCs w:val="24"/>
-        </w:rPr>
-        <w:t>GroundControlPoints</w:t>
-      </w:r>
-      <w:r>
-        <w:rPr>
-          <w:rFonts w:cstheme="minorHAnsi"/>
-          <w:sz w:val="24"/>
-          <w:szCs w:val="24"/>
-        </w:rPr>
-        <w:t xml:space="preserve"> beschrijft de coördinaten van een </w:t>
-      </w:r>
-      <w:r>
-        <w:rPr>
-          <w:rFonts w:cstheme="minorHAnsi"/>
-          <w:i/>
-          <w:sz w:val="24"/>
-          <w:szCs w:val="24"/>
-        </w:rPr>
-        <w:t>ground control point</w:t>
-      </w:r>
-      <w:r>
-        <w:rPr>
-          <w:rFonts w:cstheme="minorHAnsi"/>
-          <w:sz w:val="24"/>
-          <w:szCs w:val="24"/>
-        </w:rPr>
-        <w:t xml:space="preserve"> en bevat ook een </w:t>
-      </w:r>
-      <w:r>
-        <w:rPr>
-          <w:rFonts w:cstheme="minorHAnsi"/>
-          <w:i/>
-          <w:sz w:val="24"/>
-          <w:szCs w:val="24"/>
-        </w:rPr>
-        <w:t>Foreign Key</w:t>
-      </w:r>
-      <w:r>
-        <w:rPr>
-          <w:rFonts w:cstheme="minorHAnsi"/>
-          <w:sz w:val="24"/>
-          <w:szCs w:val="24"/>
-        </w:rPr>
-        <w:t xml:space="preserve">, </w:t>
-      </w:r>
-      <w:r>
-        <w:rPr>
-          <w:rFonts w:ascii="Consolas" w:hAnsi="Consolas" w:cstheme="minorHAnsi"/>
-          <w:sz w:val="24"/>
-          <w:szCs w:val="24"/>
-        </w:rPr>
-        <w:t>FlightId</w:t>
-      </w:r>
-      <w:r>
-        <w:rPr>
-          <w:rFonts w:cstheme="minorHAnsi"/>
-          <w:sz w:val="24"/>
-          <w:szCs w:val="24"/>
-        </w:rPr>
-        <w:t xml:space="preserve">, dat een vlucht toelaat om deze informatie op te vragen. </w:t>
-      </w:r>
-      <w:r>
-        <w:rPr>
-          <w:rFonts w:cstheme="minorHAnsi"/>
-          <w:sz w:val="24"/>
-          <w:szCs w:val="24"/>
-        </w:rPr>
-        <w:t xml:space="preserve">Deze tabel bevat x-, y- en z-waarden om alle foto’s uit de </w:t>
-      </w:r>
-      <w:r>
-        <w:rPr>
-          <w:rFonts w:ascii="Consolas" w:hAnsi="Consolas" w:cstheme="minorHAnsi"/>
-          <w:sz w:val="24"/>
-          <w:szCs w:val="24"/>
-        </w:rPr>
-        <w:t>RawImages</w:t>
-      </w:r>
-      <w:r>
-        <w:rPr>
-          <w:rFonts w:cstheme="minorHAnsi"/>
-          <w:sz w:val="24"/>
-          <w:szCs w:val="24"/>
-        </w:rPr>
-        <w:t xml:space="preserve"> tabel geografisch juist te positioneren </w:t>
-      </w:r>
-      <w:r>
-        <w:rPr>
-          <w:rFonts w:cstheme="minorHAnsi"/>
-          <w:sz w:val="24"/>
-          <w:szCs w:val="24"/>
-        </w:rPr>
-        <w:t>(U</w:t>
-      </w:r>
-      <w:r>
-        <w:rPr>
-          <w:rFonts w:cstheme="minorHAnsi"/>
-          <w:sz w:val="24"/>
-          <w:szCs w:val="24"/>
-        </w:rPr>
-        <w:t>nderstanding world files, z.j.). Zodoende kunnen alle foto’s aan elkaar gehangen worden om zo een groot beeld te verkregen van de werf.</w:t>
-      </w:r>
-    </w:p>
-    <w:p>
-      <w:pPr>
-        <w:rPr>
-          <w:rFonts w:cstheme="minorHAnsi"/>
-          <w:sz w:val="24"/>
-          <w:szCs w:val="24"/>
-        </w:rPr>
-      </w:pPr>
-    </w:p>
-    <w:p>
-      <w:pPr>
-        <w:rPr>
-          <w:rFonts w:cstheme="minorHAnsi"/>
-          <w:sz w:val="24"/>
-          <w:szCs w:val="24"/>
-        </w:rPr>
-      </w:pPr>
-      <w:r>
-        <w:rPr>
-          <w:rFonts w:cstheme="minorHAnsi"/>
-          <w:sz w:val="24"/>
-          <w:szCs w:val="24"/>
-        </w:rPr>
-        <w:t xml:space="preserve">Het voorgaande geldt ook voor de tabel </w:t>
-      </w:r>
-      <w:r>
-        <w:rPr>
-          <w:rFonts w:ascii="Consolas" w:hAnsi="Consolas" w:cstheme="minorHAnsi"/>
-          <w:sz w:val="24"/>
-          <w:szCs w:val="24"/>
-        </w:rPr>
-        <w:t>CTRLPoints</w:t>
-      </w:r>
-      <w:r>
-        <w:rPr>
-          <w:rFonts w:cstheme="minorHAnsi"/>
-          <w:sz w:val="24"/>
-          <w:szCs w:val="24"/>
-        </w:rPr>
-        <w:t>, dewelke punten beschrijft die gebruikt worden ter verificatie van de juistheid van ingelezen datapunten.</w:t>
-      </w:r>
-    </w:p>
-    <w:p>
-      <w:pPr>
-        <w:rPr>
-          <w:rFonts w:cstheme="minorHAnsi"/>
-          <w:sz w:val="24"/>
-          <w:szCs w:val="24"/>
-        </w:rPr>
-      </w:pPr>
-    </w:p>
-    <w:p>
-      <w:pPr>
-        <w:rPr>
-          <w:rFonts w:cstheme="minorHAnsi"/>
-          <w:sz w:val="24"/>
-          <w:szCs w:val="24"/>
-        </w:rPr>
-      </w:pPr>
-      <w:r>
-        <w:rPr>
-          <w:rFonts w:cstheme="minorHAnsi"/>
-          <w:sz w:val="24"/>
-          <w:szCs w:val="24"/>
-        </w:rPr>
-        <w:t xml:space="preserve">De tabel </w:t>
-      </w:r>
-      <w:r>
-        <w:rPr>
-          <w:rFonts w:ascii="Consolas" w:hAnsi="Consolas" w:cstheme="minorHAnsi"/>
-          <w:sz w:val="24"/>
-          <w:szCs w:val="24"/>
-        </w:rPr>
-        <w:t>TFW</w:t>
-      </w:r>
-      <w:r>
-        <w:rPr>
-          <w:rFonts w:cstheme="minorHAnsi"/>
-          <w:sz w:val="24"/>
-          <w:szCs w:val="24"/>
-        </w:rPr>
-        <w:t xml:space="preserve"> bevat rotatie- en translatie informatie, alsook wereldcoördinaten die gebruikt worden bij een </w:t>
-      </w:r>
-      <w:r>
-        <w:rPr>
-          <w:rFonts w:cstheme="minorHAnsi"/>
-          <w:i/>
-          <w:sz w:val="24"/>
-          <w:szCs w:val="24"/>
-        </w:rPr>
-        <w:t>tiff image</w:t>
-      </w:r>
-      <w:r>
-        <w:rPr>
-          <w:rFonts w:cstheme="minorHAnsi"/>
-          <w:sz w:val="24"/>
-          <w:szCs w:val="24"/>
-        </w:rPr>
-        <w:t xml:space="preserve"> bestand in een GIS applicatie. Deze informatie laat toe een andere, externe databank aan te spreken en de juiste resultaten te verkrijgen in de vorm van een kaart.</w:t>
-      </w:r>
-    </w:p>
-    <w:p>
-      <w:pPr>
-        <w:rPr>
-          <w:rFonts w:cstheme="minorHAnsi"/>
-          <w:sz w:val="24"/>
-          <w:szCs w:val="24"/>
-        </w:rPr>
-      </w:pPr>
-    </w:p>
-    <w:p>
-      <w:pPr>
-        <w:rPr>
-          <w:rFonts w:cstheme="minorHAnsi"/>
-          <w:sz w:val="24"/>
-          <w:szCs w:val="24"/>
-        </w:rPr>
-      </w:pPr>
-      <w:r>
-        <w:rPr>
-          <w:rFonts w:cstheme="minorHAnsi"/>
-          <w:sz w:val="24"/>
-          <w:szCs w:val="24"/>
-        </w:rPr>
-        <w:t xml:space="preserve">De laatste tabel </w:t>
-      </w:r>
-      <w:r>
-        <w:rPr>
-          <w:rFonts w:ascii="Consolas" w:hAnsi="Consolas" w:cstheme="minorHAnsi"/>
-          <w:sz w:val="24"/>
-          <w:szCs w:val="24"/>
-        </w:rPr>
-        <w:t>DroneAttributeValues</w:t>
-      </w:r>
-      <w:r>
-        <w:rPr>
-          <w:rFonts w:cstheme="minorHAnsi"/>
-          <w:sz w:val="24"/>
-          <w:szCs w:val="24"/>
-        </w:rPr>
-        <w:t xml:space="preserve"> houdt informatie over de drone bij die tijdens de dronevlucht wijzigt en informatief kan zijn voor analyse naderhand. </w:t>
-      </w:r>
-    </w:p>
-    <w:p>
-      <w:pPr>
-        <w:rPr>
-          <w:rFonts w:cstheme="minorHAnsi"/>
-          <w:sz w:val="24"/>
-          <w:szCs w:val="24"/>
-        </w:rPr>
-      </w:pPr>
-    </w:p>
-    <w:p>
-      <w:pPr>
-        <w:rPr>
-          <w:rFonts w:cstheme="minorHAnsi"/>
-          <w:sz w:val="24"/>
-          <w:szCs w:val="24"/>
-        </w:rPr>
-      </w:pPr>
-      <w:r>
-        <w:rPr>
-          <w:rFonts w:cstheme="minorHAnsi"/>
-          <w:sz w:val="24"/>
-          <w:szCs w:val="24"/>
-        </w:rPr>
-        <w:t xml:space="preserve">De </w:t>
-      </w:r>
-      <w:r>
-        <w:rPr>
-          <w:rFonts w:ascii="Consolas" w:hAnsi="Consolas" w:cstheme="minorHAnsi"/>
-          <w:sz w:val="24"/>
-          <w:szCs w:val="24"/>
-        </w:rPr>
-        <w:t>DroneFlight</w:t>
-      </w:r>
-      <w:r>
-        <w:rPr>
-          <w:rFonts w:cstheme="minorHAnsi"/>
-          <w:sz w:val="24"/>
-          <w:szCs w:val="24"/>
-        </w:rPr>
-        <w:t xml:space="preserve"> tabel is met een één-op-één relatie verbonden met de </w:t>
-      </w:r>
-      <w:r>
-        <w:rPr>
-          <w:rFonts w:ascii="Consolas" w:hAnsi="Consolas" w:cstheme="minorHAnsi"/>
-          <w:sz w:val="24"/>
-          <w:szCs w:val="24"/>
-        </w:rPr>
-        <w:t>QualityReport</w:t>
-      </w:r>
-      <w:r>
-        <w:rPr>
-          <w:rFonts w:cstheme="minorHAnsi"/>
-          <w:sz w:val="24"/>
-          <w:szCs w:val="24"/>
-        </w:rPr>
-        <w:t xml:space="preserve"> tabel.</w:t>
-      </w:r>
-    </w:p>
-    <w:p>
-      <w:pPr>
-        <w:rPr>
-          <w:rFonts w:cstheme="minorHAnsi"/>
-          <w:sz w:val="24"/>
-          <w:szCs w:val="24"/>
-        </w:rPr>
-      </w:pPr>
-    </w:p>
-    <w:p>
-      <w:pPr>
-        <w:pStyle w:val="Kop2"/>
-        <w:numPr>
-          <w:ilvl w:val="2"/>
-          <w:numId w:val="11"/>
-        </w:numPr>
-      </w:pPr>
-      <w:bookmarkStart w:id="19" w:name="_Toc38201401"/>
-      <w:r>
-        <w:lastRenderedPageBreak/>
-        <w:t>Q</w:t>
-      </w:r>
-      <w:r>
-        <w:t>uality</w:t>
-      </w:r>
-      <w:r>
-        <w:t>Report tabel</w:t>
-      </w:r>
-      <w:bookmarkEnd w:id="19"/>
-    </w:p>
-    <w:p>
-      <w:pPr>
-        <w:rPr>
-          <w:rFonts w:cstheme="minorHAnsi"/>
-          <w:sz w:val="24"/>
-          <w:szCs w:val="24"/>
-        </w:rPr>
-      </w:pPr>
-    </w:p>
-    <w:p>
-      <w:pPr>
-        <w:rPr>
-          <w:rFonts w:cstheme="minorHAnsi"/>
-          <w:sz w:val="24"/>
-          <w:szCs w:val="24"/>
-        </w:rPr>
-      </w:pPr>
-      <w:r>
-        <w:rPr>
-          <w:rFonts w:cstheme="minorHAnsi"/>
-          <w:sz w:val="24"/>
-          <w:szCs w:val="24"/>
-        </w:rPr>
-        <w:t xml:space="preserve">In de </w:t>
-      </w:r>
-      <w:r>
-        <w:rPr>
-          <w:rFonts w:ascii="Consolas" w:hAnsi="Consolas" w:cstheme="minorHAnsi"/>
-          <w:sz w:val="24"/>
-          <w:szCs w:val="24"/>
-        </w:rPr>
-        <w:t>QualityReport</w:t>
-      </w:r>
-      <w:r>
-        <w:rPr>
-          <w:rFonts w:cstheme="minorHAnsi"/>
-          <w:sz w:val="24"/>
-          <w:szCs w:val="24"/>
-        </w:rPr>
-        <w:t xml:space="preserve"> tabel </w:t>
-      </w:r>
-      <w:r>
-        <w:rPr>
-          <w:rFonts w:cstheme="minorHAnsi"/>
-          <w:sz w:val="24"/>
-          <w:szCs w:val="24"/>
-        </w:rPr>
-        <w:t xml:space="preserve">in </w:t>
-      </w:r>
-      <w:r>
-        <w:rPr>
-          <w:rFonts w:cstheme="minorHAnsi"/>
-          <w:b/>
-          <w:sz w:val="24"/>
-          <w:szCs w:val="24"/>
-        </w:rPr>
-        <w:t>Figuur 5</w:t>
-      </w:r>
-      <w:r>
-        <w:rPr>
-          <w:rFonts w:cstheme="minorHAnsi"/>
-          <w:sz w:val="24"/>
-          <w:szCs w:val="24"/>
-        </w:rPr>
-        <w:t xml:space="preserve"> </w:t>
-      </w:r>
-      <w:r>
-        <w:rPr>
-          <w:rFonts w:cstheme="minorHAnsi"/>
-          <w:sz w:val="24"/>
-          <w:szCs w:val="24"/>
-        </w:rPr>
-        <w:t>wordt alle data bijgehouden die ingelezen wordt uit het kwaliteitsrapport. Dit is een pdf-bestand dat de output beschrijft van een analyse in het programma Pix4D.</w:t>
-      </w:r>
-      <w:r>
-        <w:rPr>
-          <w:rFonts w:cstheme="minorHAnsi"/>
-          <w:sz w:val="24"/>
-          <w:szCs w:val="24"/>
-        </w:rPr>
-        <w:t xml:space="preserve"> Tabellen die een relationeel verbonden zijn met deze tabel zijn: </w:t>
-      </w:r>
-      <w:r>
-        <w:rPr>
-          <w:rFonts w:ascii="Consolas" w:hAnsi="Consolas" w:cstheme="minorHAnsi"/>
-          <w:sz w:val="24"/>
-          <w:szCs w:val="24"/>
-        </w:rPr>
-        <w:t>Uncertainty</w:t>
-      </w:r>
-      <w:r>
-        <w:rPr>
-          <w:rFonts w:cstheme="minorHAnsi"/>
-          <w:sz w:val="24"/>
-          <w:szCs w:val="24"/>
-        </w:rPr>
-        <w:t xml:space="preserve">, </w:t>
-      </w:r>
-      <w:r>
-        <w:rPr>
-          <w:rFonts w:ascii="Consolas" w:hAnsi="Consolas" w:cstheme="minorHAnsi"/>
-          <w:sz w:val="24"/>
-          <w:szCs w:val="24"/>
-        </w:rPr>
-        <w:t>AbsoluteGeolocationVariance</w:t>
-      </w:r>
-      <w:r>
-        <w:rPr>
-          <w:rFonts w:cstheme="minorHAnsi"/>
-          <w:sz w:val="24"/>
-          <w:szCs w:val="24"/>
-        </w:rPr>
-        <w:t xml:space="preserve"> en </w:t>
-      </w:r>
-      <w:r>
-        <w:rPr>
-          <w:rFonts w:ascii="Consolas" w:hAnsi="Consolas" w:cstheme="minorHAnsi"/>
-          <w:sz w:val="24"/>
-          <w:szCs w:val="24"/>
-        </w:rPr>
-        <w:t>GCPError</w:t>
-      </w:r>
-      <w:r>
-        <w:rPr>
-          <w:rFonts w:cstheme="minorHAnsi"/>
-          <w:sz w:val="24"/>
-          <w:szCs w:val="24"/>
-        </w:rPr>
-        <w:t>. Op deze manier is de ingelezen informatie uit het kwaliteitsrapport op een logische manier gegroepeerd.</w:t>
-      </w:r>
-    </w:p>
-    <w:p>
-      <w:pPr>
-        <w:rPr>
-          <w:rFonts w:cstheme="minorHAnsi"/>
-          <w:sz w:val="24"/>
-          <w:szCs w:val="24"/>
-        </w:rPr>
-      </w:pPr>
-    </w:p>
-    <w:p>
-      <w:pPr>
-        <w:rPr>
-          <w:sz w:val="24"/>
-          <w:szCs w:val="24"/>
-        </w:rPr>
-      </w:pPr>
-    </w:p>
-    <w:p>
-      <w:pPr>
-        <w:rPr>
-          <w:sz w:val="24"/>
-          <w:szCs w:val="24"/>
-        </w:rPr>
-      </w:pPr>
-      <w:r>
-        <w:rPr>
-          <w:noProof/>
-          <w:sz w:val="24"/>
-          <w:szCs w:val="24"/>
-          <w:lang w:eastAsia="nl-BE"/>
-        </w:rPr>
-        <w:drawing>
-          <wp:inline distT="0" distB="0" distL="0" distR="0" wp14:anchorId="437066AB" wp14:editId="4A1F81BE">
-            <wp:extent cx="5143500" cy="4895850"/>
-            <wp:effectExtent l="0" t="0" r="0" b="0"/>
-            <wp:docPr id="1" name="Afbeelding 1" descr="s:\Documents\Universiteit Gent\Jaar 3\Semester VI\Bachelorproef\2020\drone1\documenten\analyseverslag\databankmodel\database_model_2.png"/>
-            <wp:cNvGraphicFramePr>
-              <a:graphicFrameLocks xmlns:a="http://schemas.openxmlformats.org/drawingml/2006/main" noChangeAspect="1"/>
-            </wp:cNvGraphicFramePr>
-            <a:graphic xmlns:a="http://schemas.openxmlformats.org/drawingml/2006/main">
-              <a:graphicData uri="http://schemas.openxmlformats.org/drawingml/2006/picture">
-                <pic:pic xmlns:pic="http://schemas.openxmlformats.org/drawingml/2006/picture">
-                  <pic:nvPicPr>
-                    <pic:cNvPr id="0" name="Picture 2" descr="s:\Documents\Universiteit Gent\Jaar 3\Semester VI\Bachelorproef\2020\drone1\documenten\analyseverslag\databankmodel\database_model_2.png"/>
-                    <pic:cNvPicPr>
-                      <a:picLocks noChangeAspect="1" noChangeArrowheads="1"/>
-                    </pic:cNvPicPr>
+                    <pic:cNvPr id="17" name="database_model_2.png"/>
+                    <pic:cNvPicPr/>
                   </pic:nvPicPr>
                   <pic:blipFill>
                     <a:blip r:embed="rId22">
@@ -9371,23 +9447,18 @@
                         </a:ext>
                       </a:extLst>
                     </a:blip>
-                    <a:srcRect/>
                     <a:stretch>
                       <a:fillRect/>
                     </a:stretch>
                   </pic:blipFill>
-                  <pic:spPr bwMode="auto">
+                  <pic:spPr>
                     <a:xfrm>
                       <a:off x="0" y="0"/>
-                      <a:ext cx="5143500" cy="4895850"/>
+                      <a:ext cx="5907909" cy="4277894"/>
                     </a:xfrm>
                     <a:prstGeom prst="rect">
                       <a:avLst/>
                     </a:prstGeom>
-                    <a:noFill/>
-                    <a:ln>
-                      <a:noFill/>
-                    </a:ln>
                   </pic:spPr>
                 </pic:pic>
               </a:graphicData>
@@ -9459,7 +9530,7 @@
                               <w:pStyle w:val="Bijschrift"/>
                               <w:jc w:val="center"/>
                             </w:pPr>
-                            <w:bookmarkStart w:id="20" w:name="_Toc34729868"/>
+                            <w:bookmarkStart w:id="21" w:name="_Toc38293485"/>
                             <w:r>
                               <w:t xml:space="preserve">Figuur </w:t>
                             </w:r>
@@ -9496,7 +9567,7 @@
                             <w:r>
                               <w:t>: QualityReport tabel met al haar relaties</w:t>
                             </w:r>
-                            <w:bookmarkEnd w:id="20"/>
+                            <w:bookmarkEnd w:id="21"/>
                           </w:p>
                           <w:p/>
                         </w:txbxContent>
@@ -9526,7 +9597,7 @@
                         <w:pStyle w:val="Bijschrift"/>
                         <w:jc w:val="center"/>
                       </w:pPr>
-                      <w:bookmarkStart w:id="22" w:name="_Toc34729868"/>
+                      <w:bookmarkStart w:id="22" w:name="_Toc38293485"/>
                       <w:r>
                         <w:t xml:space="preserve">Figuur </w:t>
                       </w:r>
@@ -9625,18 +9696,34 @@
     </w:p>
     <w:p>
       <w:pPr>
+        <w:rPr>
+          <w:sz w:val="24"/>
+          <w:szCs w:val="24"/>
+        </w:rPr>
+      </w:pPr>
+    </w:p>
+    <w:p>
+      <w:pPr>
+        <w:rPr>
+          <w:sz w:val="24"/>
+          <w:szCs w:val="24"/>
+        </w:rPr>
+      </w:pPr>
+    </w:p>
+    <w:p>
+      <w:pPr>
         <w:pStyle w:val="Kop2"/>
         <w:numPr>
           <w:ilvl w:val="2"/>
           <w:numId w:val="11"/>
         </w:numPr>
       </w:pPr>
-      <w:bookmarkStart w:id="21" w:name="_Toc38201402"/>
+      <w:bookmarkStart w:id="23" w:name="_Toc38293466"/>
       <w:r>
         <w:lastRenderedPageBreak/>
         <w:t>DroneLogEntry tabel</w:t>
       </w:r>
-      <w:bookmarkEnd w:id="21"/>
+      <w:bookmarkEnd w:id="23"/>
     </w:p>
     <w:p>
       <w:pPr>
@@ -9890,17 +9977,13 @@
       </w:pPr>
       <w:r>
         <w:rPr>
-          <w:rFonts w:ascii="Times New Roman" w:eastAsia="Times New Roman" w:hAnsi="Times New Roman" w:cs="Times New Roman"/>
           <w:noProof/>
-          <w:sz w:val="24"/>
-          <w:szCs w:val="24"/>
-          <w:lang w:eastAsia="nl-BE"/>
         </w:rPr>
         <w:drawing>
-          <wp:inline distT="0" distB="0" distL="0" distR="0" wp14:anchorId="71071293" wp14:editId="376074E8">
-            <wp:extent cx="5768861" cy="5381625"/>
-            <wp:effectExtent l="0" t="0" r="3810" b="0"/>
-            <wp:docPr id="11" name="Afbeelding 11"/>
+          <wp:inline distT="0" distB="0" distL="0" distR="0" wp14:anchorId="0CA39C32" wp14:editId="44EF7E99">
+            <wp:extent cx="6140104" cy="4540103"/>
+            <wp:effectExtent l="0" t="0" r="0" b="0"/>
+            <wp:docPr id="18" name="Afbeelding 18"/>
             <wp:cNvGraphicFramePr>
               <a:graphicFrameLocks xmlns:a="http://schemas.openxmlformats.org/drawingml/2006/main" noChangeAspect="1"/>
             </wp:cNvGraphicFramePr>
@@ -9908,11 +9991,11 @@
               <a:graphicData uri="http://schemas.openxmlformats.org/drawingml/2006/picture">
                 <pic:pic xmlns:pic="http://schemas.openxmlformats.org/drawingml/2006/picture">
                   <pic:nvPicPr>
-                    <pic:cNvPr id="3" name="database_model_3.png"/>
+                    <pic:cNvPr id="18" name="2020-04-20 (6).png"/>
                     <pic:cNvPicPr/>
                   </pic:nvPicPr>
                   <pic:blipFill>
-                    <a:blip r:embed="rId23" cstate="print">
+                    <a:blip r:embed="rId23">
                       <a:extLst>
                         <a:ext uri="{28A0092B-C50C-407E-A947-70E740481C1C}">
                           <a14:useLocalDpi xmlns:a14="http://schemas.microsoft.com/office/drawing/2010/main" val="0"/>
@@ -9926,7 +10009,7 @@
                   <pic:spPr>
                     <a:xfrm>
                       <a:off x="0" y="0"/>
-                      <a:ext cx="5781304" cy="5393233"/>
+                      <a:ext cx="6150911" cy="4548094"/>
                     </a:xfrm>
                     <a:prstGeom prst="rect">
                       <a:avLst/>
@@ -9953,7 +10036,7 @@
           <w:sz w:val="24"/>
         </w:rPr>
       </w:pPr>
-      <w:bookmarkStart w:id="22" w:name="_Toc34729869"/>
+      <w:bookmarkStart w:id="24" w:name="_Toc38293486"/>
       <w:r>
         <w:t xml:space="preserve">Figuur </w:t>
       </w:r>
@@ -9993,7 +10076,21 @@
       <w:r>
         <w:t>DroneLogEntry tabel met al haar relaties</w:t>
       </w:r>
-      <w:bookmarkEnd w:id="22"/>
+      <w:bookmarkEnd w:id="24"/>
+    </w:p>
+    <w:p>
+      <w:pPr>
+        <w:rPr>
+          <w:sz w:val="24"/>
+        </w:rPr>
+      </w:pPr>
+    </w:p>
+    <w:p>
+      <w:pPr>
+        <w:rPr>
+          <w:sz w:val="24"/>
+        </w:rPr>
+      </w:pPr>
     </w:p>
     <w:p>
       <w:pPr>
@@ -10035,11 +10132,11 @@
         <w:lastRenderedPageBreak/>
         <w:t xml:space="preserve"> </w:t>
       </w:r>
-      <w:bookmarkStart w:id="23" w:name="_Toc38201403"/>
+      <w:bookmarkStart w:id="25" w:name="_Toc38293467"/>
       <w:r>
         <w:t>MVC</w:t>
       </w:r>
-      <w:bookmarkEnd w:id="23"/>
+      <w:bookmarkEnd w:id="25"/>
     </w:p>
     <w:p>
       <w:pPr>
@@ -10516,7 +10613,7 @@
                                 <w:noProof/>
                               </w:rPr>
                             </w:pPr>
-                            <w:bookmarkStart w:id="24" w:name="_Toc34729870"/>
+                            <w:bookmarkStart w:id="26" w:name="_Toc38293487"/>
                             <w:r>
                               <w:t xml:space="preserve">Figuur </w:t>
                             </w:r>
@@ -10553,7 +10650,7 @@
                             <w:r>
                               <w:t>: Detailpagina van een Drone Flight</w:t>
                             </w:r>
-                            <w:bookmarkEnd w:id="24"/>
+                            <w:bookmarkEnd w:id="26"/>
                           </w:p>
                         </w:txbxContent>
                       </wps:txbx>
@@ -10585,7 +10682,7 @@
                           <w:noProof/>
                         </w:rPr>
                       </w:pPr>
-                      <w:bookmarkStart w:id="27" w:name="_Toc34729870"/>
+                      <w:bookmarkStart w:id="27" w:name="_Toc38293487"/>
                       <w:r>
                         <w:t xml:space="preserve">Figuur </w:t>
                       </w:r>
@@ -10645,11 +10742,11 @@
         <w:lastRenderedPageBreak/>
         <w:t xml:space="preserve"> </w:t>
       </w:r>
-      <w:bookmarkStart w:id="25" w:name="_Toc38201404"/>
+      <w:bookmarkStart w:id="28" w:name="_Toc38293468"/>
       <w:r>
         <w:t>Klassendiagrammen</w:t>
       </w:r>
-      <w:bookmarkEnd w:id="25"/>
+      <w:bookmarkEnd w:id="28"/>
     </w:p>
     <w:p/>
     <w:p>
@@ -10674,11 +10771,11 @@
           <w:numId w:val="18"/>
         </w:numPr>
       </w:pPr>
-      <w:bookmarkStart w:id="26" w:name="_Toc38201405"/>
+      <w:bookmarkStart w:id="29" w:name="_Toc38293469"/>
       <w:r>
         <w:t>Simple Factory pattern voor parserklassen</w:t>
       </w:r>
-      <w:bookmarkEnd w:id="26"/>
+      <w:bookmarkEnd w:id="29"/>
     </w:p>
     <w:p/>
     <w:p>
@@ -10972,7 +11069,7 @@
         <w:pStyle w:val="Bijschrift"/>
         <w:jc w:val="center"/>
       </w:pPr>
-      <w:bookmarkStart w:id="27" w:name="_Toc34729871"/>
+      <w:bookmarkStart w:id="30" w:name="_Toc38293488"/>
       <w:r>
         <w:t xml:space="preserve">Figuur </w:t>
       </w:r>
@@ -11012,7 +11109,7 @@
       <w:r>
         <w:t>imple factory pattern voor parsers</w:t>
       </w:r>
-      <w:bookmarkEnd w:id="27"/>
+      <w:bookmarkEnd w:id="30"/>
     </w:p>
     <w:p>
       <w:pPr>
@@ -11030,12 +11127,12 @@
           <w:numId w:val="18"/>
         </w:numPr>
       </w:pPr>
-      <w:bookmarkStart w:id="28" w:name="_Toc38201406"/>
+      <w:bookmarkStart w:id="31" w:name="_Toc38293470"/>
       <w:r>
         <w:lastRenderedPageBreak/>
         <w:t>Javascriptklassen</w:t>
       </w:r>
-      <w:bookmarkEnd w:id="28"/>
+      <w:bookmarkEnd w:id="31"/>
     </w:p>
     <w:p>
       <w:pPr>
@@ -11317,12 +11414,12 @@
           <w:numId w:val="3"/>
         </w:numPr>
       </w:pPr>
-      <w:bookmarkStart w:id="29" w:name="_Toc38201407"/>
+      <w:bookmarkStart w:id="32" w:name="_Toc38293471"/>
       <w:r>
         <w:lastRenderedPageBreak/>
         <w:t>Testplan</w:t>
       </w:r>
-      <w:bookmarkEnd w:id="29"/>
+      <w:bookmarkEnd w:id="32"/>
     </w:p>
     <w:p>
       <w:pPr>
@@ -11584,12 +11681,12 @@
           <w:numId w:val="3"/>
         </w:numPr>
       </w:pPr>
-      <w:bookmarkStart w:id="30" w:name="_Toc38201408"/>
+      <w:bookmarkStart w:id="33" w:name="_Toc38293472"/>
       <w:r>
         <w:lastRenderedPageBreak/>
         <w:t>Evaluaties en discussies</w:t>
       </w:r>
-      <w:bookmarkEnd w:id="30"/>
+      <w:bookmarkEnd w:id="33"/>
     </w:p>
     <w:p>
       <w:pPr>
@@ -11851,12 +11948,12 @@
           <w:numId w:val="3"/>
         </w:numPr>
       </w:pPr>
-      <w:bookmarkStart w:id="31" w:name="_Toc38201409"/>
+      <w:bookmarkStart w:id="34" w:name="_Toc38293473"/>
       <w:r>
         <w:lastRenderedPageBreak/>
         <w:t>Handleidingen</w:t>
       </w:r>
-      <w:bookmarkEnd w:id="31"/>
+      <w:bookmarkEnd w:id="34"/>
       <w:r>
         <w:rPr>
           <w:sz w:val="24"/>
@@ -11882,11 +11979,11 @@
       <w:r>
         <w:t xml:space="preserve"> </w:t>
       </w:r>
-      <w:bookmarkStart w:id="32" w:name="_Toc38201410"/>
+      <w:bookmarkStart w:id="35" w:name="_Toc38293474"/>
       <w:r>
         <w:t>Installatiehandleiding</w:t>
       </w:r>
-      <w:bookmarkEnd w:id="32"/>
+      <w:bookmarkEnd w:id="35"/>
     </w:p>
     <w:p/>
     <w:p>
@@ -11965,11 +12062,11 @@
           <w:numId w:val="37"/>
         </w:numPr>
       </w:pPr>
-      <w:bookmarkStart w:id="33" w:name="_Toc38201411"/>
+      <w:bookmarkStart w:id="36" w:name="_Toc38293475"/>
       <w:r>
         <w:t>Vereiste software</w:t>
       </w:r>
-      <w:bookmarkEnd w:id="33"/>
+      <w:bookmarkEnd w:id="36"/>
     </w:p>
     <w:p/>
     <w:p>
@@ -12743,11 +12840,11 @@
           <w:numId w:val="37"/>
         </w:numPr>
       </w:pPr>
-      <w:bookmarkStart w:id="34" w:name="_Toc38201412"/>
+      <w:bookmarkStart w:id="37" w:name="_Toc38293476"/>
       <w:r>
         <w:t>Aanmaken van de databank</w:t>
       </w:r>
-      <w:bookmarkEnd w:id="34"/>
+      <w:bookmarkEnd w:id="37"/>
     </w:p>
     <w:p/>
     <w:p>
@@ -13226,11 +13323,11 @@
           <w:numId w:val="37"/>
         </w:numPr>
       </w:pPr>
-      <w:bookmarkStart w:id="35" w:name="_Toc38201413"/>
+      <w:bookmarkStart w:id="38" w:name="_Toc38293477"/>
       <w:r>
         <w:t>Opstarten van de webapplicatie</w:t>
       </w:r>
-      <w:bookmarkEnd w:id="35"/>
+      <w:bookmarkEnd w:id="38"/>
     </w:p>
     <w:p/>
     <w:p>
@@ -13857,11 +13954,11 @@
       <w:r>
         <w:t xml:space="preserve"> </w:t>
       </w:r>
-      <w:bookmarkStart w:id="36" w:name="_Toc38201414"/>
+      <w:bookmarkStart w:id="39" w:name="_Toc38293478"/>
       <w:r>
         <w:t>Gebruikershandleiding</w:t>
       </w:r>
-      <w:bookmarkEnd w:id="36"/>
+      <w:bookmarkEnd w:id="39"/>
     </w:p>
     <w:p>
       <w:pPr>
@@ -14044,7 +14141,7 @@
           <w:lang w:val="en-GB"/>
         </w:rPr>
       </w:pPr>
-      <w:bookmarkStart w:id="37" w:name="_Toc38201415"/>
+      <w:bookmarkStart w:id="40" w:name="_Toc38293479"/>
       <w:r>
         <w:rPr>
           <w:lang w:val="en-GB"/>
@@ -14052,7 +14149,7 @@
         <w:lastRenderedPageBreak/>
         <w:t>Referenties</w:t>
       </w:r>
-      <w:bookmarkEnd w:id="37"/>
+      <w:bookmarkEnd w:id="40"/>
     </w:p>
     <w:p>
       <w:pPr>
@@ -14517,7 +14614,7 @@
           <w:lang w:val="en-GB"/>
         </w:rPr>
       </w:pPr>
-      <w:bookmarkStart w:id="38" w:name="_Toc38201416"/>
+      <w:bookmarkStart w:id="41" w:name="_Toc38293480"/>
       <w:r>
         <w:rPr>
           <w:lang w:val="en-GB"/>
@@ -14537,7 +14634,7 @@
         </w:rPr>
         <w:t>use case-diagrammen stories</w:t>
       </w:r>
-      <w:bookmarkEnd w:id="38"/>
+      <w:bookmarkEnd w:id="41"/>
     </w:p>
     <w:p>
       <w:pPr>
@@ -19592,7 +19689,7 @@
 </file>
 
 <file path=word/endnotes.xml><?xml version="1.0" encoding="utf-8"?>
-<w:endnotes xmlns:wpc="http://schemas.microsoft.com/office/word/2010/wordprocessingCanvas" xmlns:mc="http://schemas.openxmlformats.org/markup-compatibility/2006" xmlns:o="urn:schemas-microsoft-com:office:office" xmlns:r="http://schemas.openxmlformats.org/officeDocument/2006/relationships" xmlns:m="http://schemas.openxmlformats.org/officeDocument/2006/math" xmlns:v="urn:schemas-microsoft-com:vml" xmlns:wp14="http://schemas.microsoft.com/office/word/2010/wordprocessingDrawing" xmlns:wp="http://schemas.openxmlformats.org/drawingml/2006/wordprocessingDrawing" xmlns:w10="urn:schemas-microsoft-com:office:word" xmlns:w="http://schemas.openxmlformats.org/wordprocessingml/2006/main" xmlns:w14="http://schemas.microsoft.com/office/word/2010/wordml" xmlns:w15="http://schemas.microsoft.com/office/word/2012/wordml" xmlns:wpg="http://schemas.microsoft.com/office/word/2010/wordprocessingGroup" xmlns:wpi="http://schemas.microsoft.com/office/word/2010/wordprocessingInk" xmlns:wne="http://schemas.microsoft.com/office/word/2006/wordml" xmlns:wps="http://schemas.microsoft.com/office/word/2010/wordprocessingShape" mc:Ignorable="w14 w15 wp14">
+<w:endnotes xmlns:wpc="http://schemas.microsoft.com/office/word/2010/wordprocessingCanvas" xmlns:cx="http://schemas.microsoft.com/office/drawing/2014/chartex" xmlns:cx1="http://schemas.microsoft.com/office/drawing/2015/9/8/chartex" xmlns:cx2="http://schemas.microsoft.com/office/drawing/2015/10/21/chartex" xmlns:cx3="http://schemas.microsoft.com/office/drawing/2016/5/9/chartex" xmlns:cx4="http://schemas.microsoft.com/office/drawing/2016/5/10/chartex" xmlns:cx5="http://schemas.microsoft.com/office/drawing/2016/5/11/chartex" xmlns:cx6="http://schemas.microsoft.com/office/drawing/2016/5/12/chartex" xmlns:cx7="http://schemas.microsoft.com/office/drawing/2016/5/13/chartex" xmlns:cx8="http://schemas.microsoft.com/office/drawing/2016/5/14/chartex" xmlns:mc="http://schemas.openxmlformats.org/markup-compatibility/2006" xmlns:aink="http://schemas.microsoft.com/office/drawing/2016/ink" xmlns:am3d="http://schemas.microsoft.com/office/drawing/2017/model3d" xmlns:o="urn:schemas-microsoft-com:office:office" xmlns:r="http://schemas.openxmlformats.org/officeDocument/2006/relationships" xmlns:m="http://schemas.openxmlformats.org/officeDocument/2006/math" xmlns:v="urn:schemas-microsoft-com:vml" xmlns:wp14="http://schemas.microsoft.com/office/word/2010/wordprocessingDrawing" xmlns:wp="http://schemas.openxmlformats.org/drawingml/2006/wordprocessingDrawing" xmlns:w10="urn:schemas-microsoft-com:office:word" xmlns:w="http://schemas.openxmlformats.org/wordprocessingml/2006/main" xmlns:w14="http://schemas.microsoft.com/office/word/2010/wordml" xmlns:w15="http://schemas.microsoft.com/office/word/2012/wordml" xmlns:w16cid="http://schemas.microsoft.com/office/word/2016/wordml/cid" xmlns:w16se="http://schemas.microsoft.com/office/word/2015/wordml/symex" xmlns:wpg="http://schemas.microsoft.com/office/word/2010/wordprocessingGroup" xmlns:wpi="http://schemas.microsoft.com/office/word/2010/wordprocessingInk" xmlns:wne="http://schemas.microsoft.com/office/word/2006/wordml" xmlns:wps="http://schemas.microsoft.com/office/word/2010/wordprocessingShape" mc:Ignorable="w14 w15 w16se w16cid wp14">
   <w:endnote w:type="separator" w:id="-1">
     <w:p>
       <w:pPr>
@@ -19617,7 +19714,7 @@
 </file>
 
 <file path=word/footer1.xml><?xml version="1.0" encoding="utf-8"?>
-<w:ftr xmlns:wpc="http://schemas.microsoft.com/office/word/2010/wordprocessingCanvas" xmlns:mc="http://schemas.openxmlformats.org/markup-compatibility/2006" xmlns:o="urn:schemas-microsoft-com:office:office" xmlns:r="http://schemas.openxmlformats.org/officeDocument/2006/relationships" xmlns:m="http://schemas.openxmlformats.org/officeDocument/2006/math" xmlns:v="urn:schemas-microsoft-com:vml" xmlns:wp14="http://schemas.microsoft.com/office/word/2010/wordprocessingDrawing" xmlns:wp="http://schemas.openxmlformats.org/drawingml/2006/wordprocessingDrawing" xmlns:w10="urn:schemas-microsoft-com:office:word" xmlns:w="http://schemas.openxmlformats.org/wordprocessingml/2006/main" xmlns:w14="http://schemas.microsoft.com/office/word/2010/wordml" xmlns:w15="http://schemas.microsoft.com/office/word/2012/wordml" xmlns:wpg="http://schemas.microsoft.com/office/word/2010/wordprocessingGroup" xmlns:wpi="http://schemas.microsoft.com/office/word/2010/wordprocessingInk" xmlns:wne="http://schemas.microsoft.com/office/word/2006/wordml" xmlns:wps="http://schemas.microsoft.com/office/word/2010/wordprocessingShape" mc:Ignorable="w14 w15 wp14">
+<w:ftr xmlns:wpc="http://schemas.microsoft.com/office/word/2010/wordprocessingCanvas" xmlns:cx="http://schemas.microsoft.com/office/drawing/2014/chartex" xmlns:cx1="http://schemas.microsoft.com/office/drawing/2015/9/8/chartex" xmlns:cx2="http://schemas.microsoft.com/office/drawing/2015/10/21/chartex" xmlns:cx3="http://schemas.microsoft.com/office/drawing/2016/5/9/chartex" xmlns:cx4="http://schemas.microsoft.com/office/drawing/2016/5/10/chartex" xmlns:cx5="http://schemas.microsoft.com/office/drawing/2016/5/11/chartex" xmlns:cx6="http://schemas.microsoft.com/office/drawing/2016/5/12/chartex" xmlns:cx7="http://schemas.microsoft.com/office/drawing/2016/5/13/chartex" xmlns:cx8="http://schemas.microsoft.com/office/drawing/2016/5/14/chartex" xmlns:mc="http://schemas.openxmlformats.org/markup-compatibility/2006" xmlns:aink="http://schemas.microsoft.com/office/drawing/2016/ink" xmlns:am3d="http://schemas.microsoft.com/office/drawing/2017/model3d" xmlns:o="urn:schemas-microsoft-com:office:office" xmlns:r="http://schemas.openxmlformats.org/officeDocument/2006/relationships" xmlns:m="http://schemas.openxmlformats.org/officeDocument/2006/math" xmlns:v="urn:schemas-microsoft-com:vml" xmlns:wp14="http://schemas.microsoft.com/office/word/2010/wordprocessingDrawing" xmlns:wp="http://schemas.openxmlformats.org/drawingml/2006/wordprocessingDrawing" xmlns:w10="urn:schemas-microsoft-com:office:word" xmlns:w="http://schemas.openxmlformats.org/wordprocessingml/2006/main" xmlns:w14="http://schemas.microsoft.com/office/word/2010/wordml" xmlns:w15="http://schemas.microsoft.com/office/word/2012/wordml" xmlns:w16cid="http://schemas.microsoft.com/office/word/2016/wordml/cid" xmlns:w16se="http://schemas.microsoft.com/office/word/2015/wordml/symex" xmlns:wpg="http://schemas.microsoft.com/office/word/2010/wordprocessingGroup" xmlns:wpi="http://schemas.microsoft.com/office/word/2010/wordprocessingInk" xmlns:wne="http://schemas.microsoft.com/office/word/2006/wordml" xmlns:wps="http://schemas.microsoft.com/office/word/2010/wordprocessingShape" mc:Ignorable="w14 w15 w16se w16cid wp14">
   <w:p>
     <w:pPr>
       <w:pStyle w:val="Voettekst"/>
@@ -19636,7 +19733,6 @@
           <w:docPartUnique/>
         </w:docPartObj>
       </w:sdtPr>
-      <w:sdtEndPr/>
       <w:sdtContent/>
     </w:sdt>
   </w:p>
@@ -19649,7 +19745,7 @@
 </file>
 
 <file path=word/footer2.xml><?xml version="1.0" encoding="utf-8"?>
-<w:ftr xmlns:wpc="http://schemas.microsoft.com/office/word/2010/wordprocessingCanvas" xmlns:mc="http://schemas.openxmlformats.org/markup-compatibility/2006" xmlns:o="urn:schemas-microsoft-com:office:office" xmlns:r="http://schemas.openxmlformats.org/officeDocument/2006/relationships" xmlns:m="http://schemas.openxmlformats.org/officeDocument/2006/math" xmlns:v="urn:schemas-microsoft-com:vml" xmlns:wp14="http://schemas.microsoft.com/office/word/2010/wordprocessingDrawing" xmlns:wp="http://schemas.openxmlformats.org/drawingml/2006/wordprocessingDrawing" xmlns:w10="urn:schemas-microsoft-com:office:word" xmlns:w="http://schemas.openxmlformats.org/wordprocessingml/2006/main" xmlns:w14="http://schemas.microsoft.com/office/word/2010/wordml" xmlns:w15="http://schemas.microsoft.com/office/word/2012/wordml" xmlns:wpg="http://schemas.microsoft.com/office/word/2010/wordprocessingGroup" xmlns:wpi="http://schemas.microsoft.com/office/word/2010/wordprocessingInk" xmlns:wne="http://schemas.microsoft.com/office/word/2006/wordml" xmlns:wps="http://schemas.microsoft.com/office/word/2010/wordprocessingShape" mc:Ignorable="w14 w15 wp14">
+<w:ftr xmlns:wpc="http://schemas.microsoft.com/office/word/2010/wordprocessingCanvas" xmlns:cx="http://schemas.microsoft.com/office/drawing/2014/chartex" xmlns:cx1="http://schemas.microsoft.com/office/drawing/2015/9/8/chartex" xmlns:cx2="http://schemas.microsoft.com/office/drawing/2015/10/21/chartex" xmlns:cx3="http://schemas.microsoft.com/office/drawing/2016/5/9/chartex" xmlns:cx4="http://schemas.microsoft.com/office/drawing/2016/5/10/chartex" xmlns:cx5="http://schemas.microsoft.com/office/drawing/2016/5/11/chartex" xmlns:cx6="http://schemas.microsoft.com/office/drawing/2016/5/12/chartex" xmlns:cx7="http://schemas.microsoft.com/office/drawing/2016/5/13/chartex" xmlns:cx8="http://schemas.microsoft.com/office/drawing/2016/5/14/chartex" xmlns:mc="http://schemas.openxmlformats.org/markup-compatibility/2006" xmlns:aink="http://schemas.microsoft.com/office/drawing/2016/ink" xmlns:am3d="http://schemas.microsoft.com/office/drawing/2017/model3d" xmlns:o="urn:schemas-microsoft-com:office:office" xmlns:r="http://schemas.openxmlformats.org/officeDocument/2006/relationships" xmlns:m="http://schemas.openxmlformats.org/officeDocument/2006/math" xmlns:v="urn:schemas-microsoft-com:vml" xmlns:wp14="http://schemas.microsoft.com/office/word/2010/wordprocessingDrawing" xmlns:wp="http://schemas.openxmlformats.org/drawingml/2006/wordprocessingDrawing" xmlns:w10="urn:schemas-microsoft-com:office:word" xmlns:w="http://schemas.openxmlformats.org/wordprocessingml/2006/main" xmlns:w14="http://schemas.microsoft.com/office/word/2010/wordml" xmlns:w15="http://schemas.microsoft.com/office/word/2012/wordml" xmlns:w16cid="http://schemas.microsoft.com/office/word/2016/wordml/cid" xmlns:w16se="http://schemas.microsoft.com/office/word/2015/wordml/symex" xmlns:wpg="http://schemas.microsoft.com/office/word/2010/wordprocessingGroup" xmlns:wpi="http://schemas.microsoft.com/office/word/2010/wordprocessingInk" xmlns:wne="http://schemas.microsoft.com/office/word/2006/wordml" xmlns:wps="http://schemas.microsoft.com/office/word/2010/wordprocessingShape" mc:Ignorable="w14 w15 w16se w16cid wp14">
   <w:sdt>
     <w:sdtPr>
       <w:id w:val="800958233"/>
@@ -19658,7 +19754,6 @@
         <w:docPartUnique/>
       </w:docPartObj>
     </w:sdtPr>
-    <w:sdtEndPr/>
     <w:sdtContent>
       <w:p>
         <w:pPr>
@@ -19697,7 +19792,7 @@
 </file>
 
 <file path=word/footer3.xml><?xml version="1.0" encoding="utf-8"?>
-<w:ftr xmlns:wpc="http://schemas.microsoft.com/office/word/2010/wordprocessingCanvas" xmlns:mc="http://schemas.openxmlformats.org/markup-compatibility/2006" xmlns:o="urn:schemas-microsoft-com:office:office" xmlns:r="http://schemas.openxmlformats.org/officeDocument/2006/relationships" xmlns:m="http://schemas.openxmlformats.org/officeDocument/2006/math" xmlns:v="urn:schemas-microsoft-com:vml" xmlns:wp14="http://schemas.microsoft.com/office/word/2010/wordprocessingDrawing" xmlns:wp="http://schemas.openxmlformats.org/drawingml/2006/wordprocessingDrawing" xmlns:w10="urn:schemas-microsoft-com:office:word" xmlns:w="http://schemas.openxmlformats.org/wordprocessingml/2006/main" xmlns:w14="http://schemas.microsoft.com/office/word/2010/wordml" xmlns:w15="http://schemas.microsoft.com/office/word/2012/wordml" xmlns:wpg="http://schemas.microsoft.com/office/word/2010/wordprocessingGroup" xmlns:wpi="http://schemas.microsoft.com/office/word/2010/wordprocessingInk" xmlns:wne="http://schemas.microsoft.com/office/word/2006/wordml" xmlns:wps="http://schemas.microsoft.com/office/word/2010/wordprocessingShape" mc:Ignorable="w14 w15 wp14">
+<w:ftr xmlns:wpc="http://schemas.microsoft.com/office/word/2010/wordprocessingCanvas" xmlns:cx="http://schemas.microsoft.com/office/drawing/2014/chartex" xmlns:cx1="http://schemas.microsoft.com/office/drawing/2015/9/8/chartex" xmlns:cx2="http://schemas.microsoft.com/office/drawing/2015/10/21/chartex" xmlns:cx3="http://schemas.microsoft.com/office/drawing/2016/5/9/chartex" xmlns:cx4="http://schemas.microsoft.com/office/drawing/2016/5/10/chartex" xmlns:cx5="http://schemas.microsoft.com/office/drawing/2016/5/11/chartex" xmlns:cx6="http://schemas.microsoft.com/office/drawing/2016/5/12/chartex" xmlns:cx7="http://schemas.microsoft.com/office/drawing/2016/5/13/chartex" xmlns:cx8="http://schemas.microsoft.com/office/drawing/2016/5/14/chartex" xmlns:mc="http://schemas.openxmlformats.org/markup-compatibility/2006" xmlns:aink="http://schemas.microsoft.com/office/drawing/2016/ink" xmlns:am3d="http://schemas.microsoft.com/office/drawing/2017/model3d" xmlns:o="urn:schemas-microsoft-com:office:office" xmlns:r="http://schemas.openxmlformats.org/officeDocument/2006/relationships" xmlns:m="http://schemas.openxmlformats.org/officeDocument/2006/math" xmlns:v="urn:schemas-microsoft-com:vml" xmlns:wp14="http://schemas.microsoft.com/office/word/2010/wordprocessingDrawing" xmlns:wp="http://schemas.openxmlformats.org/drawingml/2006/wordprocessingDrawing" xmlns:w10="urn:schemas-microsoft-com:office:word" xmlns:w="http://schemas.openxmlformats.org/wordprocessingml/2006/main" xmlns:w14="http://schemas.microsoft.com/office/word/2010/wordml" xmlns:w15="http://schemas.microsoft.com/office/word/2012/wordml" xmlns:w16cid="http://schemas.microsoft.com/office/word/2016/wordml/cid" xmlns:w16se="http://schemas.microsoft.com/office/word/2015/wordml/symex" xmlns:wpg="http://schemas.microsoft.com/office/word/2010/wordprocessingGroup" xmlns:wpi="http://schemas.microsoft.com/office/word/2010/wordprocessingInk" xmlns:wne="http://schemas.microsoft.com/office/word/2006/wordml" xmlns:wps="http://schemas.microsoft.com/office/word/2010/wordprocessingShape" mc:Ignorable="w14 w15 w16se w16cid wp14">
   <w:sdt>
     <w:sdtPr>
       <w:id w:val="1122345984"/>
@@ -19706,7 +19801,6 @@
         <w:docPartUnique/>
       </w:docPartObj>
     </w:sdtPr>
-    <w:sdtEndPr/>
     <w:sdtContent>
       <w:p>
         <w:pPr>
@@ -19744,7 +19838,7 @@
 </file>
 
 <file path=word/footnotes.xml><?xml version="1.0" encoding="utf-8"?>
-<w:footnotes xmlns:wpc="http://schemas.microsoft.com/office/word/2010/wordprocessingCanvas" xmlns:mc="http://schemas.openxmlformats.org/markup-compatibility/2006" xmlns:o="urn:schemas-microsoft-com:office:office" xmlns:r="http://schemas.openxmlformats.org/officeDocument/2006/relationships" xmlns:m="http://schemas.openxmlformats.org/officeDocument/2006/math" xmlns:v="urn:schemas-microsoft-com:vml" xmlns:wp14="http://schemas.microsoft.com/office/word/2010/wordprocessingDrawing" xmlns:wp="http://schemas.openxmlformats.org/drawingml/2006/wordprocessingDrawing" xmlns:w10="urn:schemas-microsoft-com:office:word" xmlns:w="http://schemas.openxmlformats.org/wordprocessingml/2006/main" xmlns:w14="http://schemas.microsoft.com/office/word/2010/wordml" xmlns:w15="http://schemas.microsoft.com/office/word/2012/wordml" xmlns:wpg="http://schemas.microsoft.com/office/word/2010/wordprocessingGroup" xmlns:wpi="http://schemas.microsoft.com/office/word/2010/wordprocessingInk" xmlns:wne="http://schemas.microsoft.com/office/word/2006/wordml" xmlns:wps="http://schemas.microsoft.com/office/word/2010/wordprocessingShape" mc:Ignorable="w14 w15 wp14">
+<w:footnotes xmlns:wpc="http://schemas.microsoft.com/office/word/2010/wordprocessingCanvas" xmlns:cx="http://schemas.microsoft.com/office/drawing/2014/chartex" xmlns:cx1="http://schemas.microsoft.com/office/drawing/2015/9/8/chartex" xmlns:cx2="http://schemas.microsoft.com/office/drawing/2015/10/21/chartex" xmlns:cx3="http://schemas.microsoft.com/office/drawing/2016/5/9/chartex" xmlns:cx4="http://schemas.microsoft.com/office/drawing/2016/5/10/chartex" xmlns:cx5="http://schemas.microsoft.com/office/drawing/2016/5/11/chartex" xmlns:cx6="http://schemas.microsoft.com/office/drawing/2016/5/12/chartex" xmlns:cx7="http://schemas.microsoft.com/office/drawing/2016/5/13/chartex" xmlns:cx8="http://schemas.microsoft.com/office/drawing/2016/5/14/chartex" xmlns:mc="http://schemas.openxmlformats.org/markup-compatibility/2006" xmlns:aink="http://schemas.microsoft.com/office/drawing/2016/ink" xmlns:am3d="http://schemas.microsoft.com/office/drawing/2017/model3d" xmlns:o="urn:schemas-microsoft-com:office:office" xmlns:r="http://schemas.openxmlformats.org/officeDocument/2006/relationships" xmlns:m="http://schemas.openxmlformats.org/officeDocument/2006/math" xmlns:v="urn:schemas-microsoft-com:vml" xmlns:wp14="http://schemas.microsoft.com/office/word/2010/wordprocessingDrawing" xmlns:wp="http://schemas.openxmlformats.org/drawingml/2006/wordprocessingDrawing" xmlns:w10="urn:schemas-microsoft-com:office:word" xmlns:w="http://schemas.openxmlformats.org/wordprocessingml/2006/main" xmlns:w14="http://schemas.microsoft.com/office/word/2010/wordml" xmlns:w15="http://schemas.microsoft.com/office/word/2012/wordml" xmlns:w16cid="http://schemas.microsoft.com/office/word/2016/wordml/cid" xmlns:w16se="http://schemas.microsoft.com/office/word/2015/wordml/symex" xmlns:wpg="http://schemas.microsoft.com/office/word/2010/wordprocessingGroup" xmlns:wpi="http://schemas.microsoft.com/office/word/2010/wordprocessingInk" xmlns:wne="http://schemas.microsoft.com/office/word/2006/wordml" xmlns:wps="http://schemas.microsoft.com/office/word/2010/wordprocessingShape" mc:Ignorable="w14 w15 w16se w16cid wp14">
   <w:footnote w:type="separator" w:id="-1">
     <w:p>
       <w:pPr>
@@ -19801,7 +19895,7 @@
 </file>
 
 <file path=word/header1.xml><?xml version="1.0" encoding="utf-8"?>
-<w:hdr xmlns:wpc="http://schemas.microsoft.com/office/word/2010/wordprocessingCanvas" xmlns:mc="http://schemas.openxmlformats.org/markup-compatibility/2006" xmlns:o="urn:schemas-microsoft-com:office:office" xmlns:r="http://schemas.openxmlformats.org/officeDocument/2006/relationships" xmlns:m="http://schemas.openxmlformats.org/officeDocument/2006/math" xmlns:v="urn:schemas-microsoft-com:vml" xmlns:wp14="http://schemas.microsoft.com/office/word/2010/wordprocessingDrawing" xmlns:wp="http://schemas.openxmlformats.org/drawingml/2006/wordprocessingDrawing" xmlns:w10="urn:schemas-microsoft-com:office:word" xmlns:w="http://schemas.openxmlformats.org/wordprocessingml/2006/main" xmlns:w14="http://schemas.microsoft.com/office/word/2010/wordml" xmlns:w15="http://schemas.microsoft.com/office/word/2012/wordml" xmlns:wpg="http://schemas.microsoft.com/office/word/2010/wordprocessingGroup" xmlns:wpi="http://schemas.microsoft.com/office/word/2010/wordprocessingInk" xmlns:wne="http://schemas.microsoft.com/office/word/2006/wordml" xmlns:wps="http://schemas.microsoft.com/office/word/2010/wordprocessingShape" mc:Ignorable="w14 w15 wp14">
+<w:hdr xmlns:wpc="http://schemas.microsoft.com/office/word/2010/wordprocessingCanvas" xmlns:cx="http://schemas.microsoft.com/office/drawing/2014/chartex" xmlns:cx1="http://schemas.microsoft.com/office/drawing/2015/9/8/chartex" xmlns:cx2="http://schemas.microsoft.com/office/drawing/2015/10/21/chartex" xmlns:cx3="http://schemas.microsoft.com/office/drawing/2016/5/9/chartex" xmlns:cx4="http://schemas.microsoft.com/office/drawing/2016/5/10/chartex" xmlns:cx5="http://schemas.microsoft.com/office/drawing/2016/5/11/chartex" xmlns:cx6="http://schemas.microsoft.com/office/drawing/2016/5/12/chartex" xmlns:cx7="http://schemas.microsoft.com/office/drawing/2016/5/13/chartex" xmlns:cx8="http://schemas.microsoft.com/office/drawing/2016/5/14/chartex" xmlns:mc="http://schemas.openxmlformats.org/markup-compatibility/2006" xmlns:aink="http://schemas.microsoft.com/office/drawing/2016/ink" xmlns:am3d="http://schemas.microsoft.com/office/drawing/2017/model3d" xmlns:o="urn:schemas-microsoft-com:office:office" xmlns:r="http://schemas.openxmlformats.org/officeDocument/2006/relationships" xmlns:m="http://schemas.openxmlformats.org/officeDocument/2006/math" xmlns:v="urn:schemas-microsoft-com:vml" xmlns:wp14="http://schemas.microsoft.com/office/word/2010/wordprocessingDrawing" xmlns:wp="http://schemas.openxmlformats.org/drawingml/2006/wordprocessingDrawing" xmlns:w10="urn:schemas-microsoft-com:office:word" xmlns:w="http://schemas.openxmlformats.org/wordprocessingml/2006/main" xmlns:w14="http://schemas.microsoft.com/office/word/2010/wordml" xmlns:w15="http://schemas.microsoft.com/office/word/2012/wordml" xmlns:w16cid="http://schemas.microsoft.com/office/word/2016/wordml/cid" xmlns:w16se="http://schemas.microsoft.com/office/word/2015/wordml/symex" xmlns:wpg="http://schemas.microsoft.com/office/word/2010/wordprocessingGroup" xmlns:wpi="http://schemas.microsoft.com/office/word/2010/wordprocessingInk" xmlns:wne="http://schemas.microsoft.com/office/word/2006/wordml" xmlns:wps="http://schemas.microsoft.com/office/word/2010/wordprocessingShape" mc:Ignorable="w14 w15 w16se w16cid wp14">
   <w:p>
     <w:pPr>
       <w:pStyle w:val="Koptekst"/>
@@ -19827,7 +19921,7 @@
 </file>
 
 <file path=word/numbering.xml><?xml version="1.0" encoding="utf-8"?>
-<w:numbering xmlns:wpc="http://schemas.microsoft.com/office/word/2010/wordprocessingCanvas" xmlns:mc="http://schemas.openxmlformats.org/markup-compatibility/2006" xmlns:o="urn:schemas-microsoft-com:office:office" xmlns:r="http://schemas.openxmlformats.org/officeDocument/2006/relationships" xmlns:m="http://schemas.openxmlformats.org/officeDocument/2006/math" xmlns:v="urn:schemas-microsoft-com:vml" xmlns:wp14="http://schemas.microsoft.com/office/word/2010/wordprocessingDrawing" xmlns:wp="http://schemas.openxmlformats.org/drawingml/2006/wordprocessingDrawing" xmlns:w10="urn:schemas-microsoft-com:office:word" xmlns:w="http://schemas.openxmlformats.org/wordprocessingml/2006/main" xmlns:w14="http://schemas.microsoft.com/office/word/2010/wordml" xmlns:w15="http://schemas.microsoft.com/office/word/2012/wordml" xmlns:wpg="http://schemas.microsoft.com/office/word/2010/wordprocessingGroup" xmlns:wpi="http://schemas.microsoft.com/office/word/2010/wordprocessingInk" xmlns:wne="http://schemas.microsoft.com/office/word/2006/wordml" xmlns:wps="http://schemas.microsoft.com/office/word/2010/wordprocessingShape" mc:Ignorable="w14 w15 wp14">
+<w:numbering xmlns:wpc="http://schemas.microsoft.com/office/word/2010/wordprocessingCanvas" xmlns:cx="http://schemas.microsoft.com/office/drawing/2014/chartex" xmlns:cx1="http://schemas.microsoft.com/office/drawing/2015/9/8/chartex" xmlns:cx2="http://schemas.microsoft.com/office/drawing/2015/10/21/chartex" xmlns:cx3="http://schemas.microsoft.com/office/drawing/2016/5/9/chartex" xmlns:cx4="http://schemas.microsoft.com/office/drawing/2016/5/10/chartex" xmlns:cx5="http://schemas.microsoft.com/office/drawing/2016/5/11/chartex" xmlns:cx6="http://schemas.microsoft.com/office/drawing/2016/5/12/chartex" xmlns:cx7="http://schemas.microsoft.com/office/drawing/2016/5/13/chartex" xmlns:cx8="http://schemas.microsoft.com/office/drawing/2016/5/14/chartex" xmlns:mc="http://schemas.openxmlformats.org/markup-compatibility/2006" xmlns:aink="http://schemas.microsoft.com/office/drawing/2016/ink" xmlns:am3d="http://schemas.microsoft.com/office/drawing/2017/model3d" xmlns:o="urn:schemas-microsoft-com:office:office" xmlns:r="http://schemas.openxmlformats.org/officeDocument/2006/relationships" xmlns:m="http://schemas.openxmlformats.org/officeDocument/2006/math" xmlns:v="urn:schemas-microsoft-com:vml" xmlns:wp14="http://schemas.microsoft.com/office/word/2010/wordprocessingDrawing" xmlns:wp="http://schemas.openxmlformats.org/drawingml/2006/wordprocessingDrawing" xmlns:w10="urn:schemas-microsoft-com:office:word" xmlns:w="http://schemas.openxmlformats.org/wordprocessingml/2006/main" xmlns:w14="http://schemas.microsoft.com/office/word/2010/wordml" xmlns:w15="http://schemas.microsoft.com/office/word/2012/wordml" xmlns:w16cid="http://schemas.microsoft.com/office/word/2016/wordml/cid" xmlns:w16se="http://schemas.microsoft.com/office/word/2015/wordml/symex" xmlns:wpg="http://schemas.microsoft.com/office/word/2010/wordprocessingGroup" xmlns:wpi="http://schemas.microsoft.com/office/word/2010/wordprocessingInk" xmlns:wne="http://schemas.microsoft.com/office/word/2006/wordml" xmlns:wps="http://schemas.microsoft.com/office/word/2010/wordprocessingShape" mc:Ignorable="w14 w15 w16se w16cid wp14">
   <w:abstractNum w:abstractNumId="0" w15:restartNumberingAfterBreak="0">
     <w:nsid w:val="000979E6"/>
     <w:multiLevelType w:val="multilevel"/>
@@ -24777,7 +24871,7 @@
 </file>
 
 <file path=word/styles.xml><?xml version="1.0" encoding="utf-8"?>
-<w:styles xmlns:mc="http://schemas.openxmlformats.org/markup-compatibility/2006" xmlns:r="http://schemas.openxmlformats.org/officeDocument/2006/relationships" xmlns:w="http://schemas.openxmlformats.org/wordprocessingml/2006/main" xmlns:w14="http://schemas.microsoft.com/office/word/2010/wordml" xmlns:w15="http://schemas.microsoft.com/office/word/2012/wordml" mc:Ignorable="w14 w15">
+<w:styles xmlns:mc="http://schemas.openxmlformats.org/markup-compatibility/2006" xmlns:r="http://schemas.openxmlformats.org/officeDocument/2006/relationships" xmlns:w="http://schemas.openxmlformats.org/wordprocessingml/2006/main" xmlns:w14="http://schemas.microsoft.com/office/word/2010/wordml" xmlns:w15="http://schemas.microsoft.com/office/word/2012/wordml" xmlns:w16cid="http://schemas.microsoft.com/office/word/2016/wordml/cid" xmlns:w16se="http://schemas.microsoft.com/office/word/2015/wordml/symex" mc:Ignorable="w14 w15 w16se w16cid">
   <w:docDefaults>
     <w:rPrDefault>
       <w:rPr>
@@ -24793,7 +24887,7 @@
       </w:pPr>
     </w:pPrDefault>
   </w:docDefaults>
-  <w:latentStyles w:defLockedState="0" w:defUIPriority="99" w:defSemiHidden="0" w:defUnhideWhenUsed="0" w:defQFormat="0" w:count="371">
+  <w:latentStyles w:defLockedState="0" w:defUIPriority="99" w:defSemiHidden="0" w:defUnhideWhenUsed="0" w:defQFormat="0" w:count="376">
     <w:lsdException w:name="Normal" w:uiPriority="0" w:qFormat="1"/>
     <w:lsdException w:name="heading 1" w:uiPriority="9" w:qFormat="1"/>
     <w:lsdException w:name="heading 2" w:semiHidden="1" w:uiPriority="9" w:unhideWhenUsed="1" w:qFormat="1"/>
@@ -24899,7 +24993,6 @@
     <w:lsdException w:name="HTML Sample" w:semiHidden="1" w:unhideWhenUsed="1"/>
     <w:lsdException w:name="HTML Typewriter" w:semiHidden="1" w:unhideWhenUsed="1"/>
     <w:lsdException w:name="HTML Variable" w:semiHidden="1" w:unhideWhenUsed="1"/>
-    <w:lsdException w:name="Normal Table" w:semiHidden="1" w:unhideWhenUsed="1"/>
     <w:lsdException w:name="annotation subject" w:semiHidden="1" w:unhideWhenUsed="1"/>
     <w:lsdException w:name="No List" w:semiHidden="1" w:unhideWhenUsed="1"/>
     <w:lsdException w:name="Outline List 1" w:semiHidden="1" w:unhideWhenUsed="1"/>
@@ -24942,11 +25035,8 @@
     <w:lsdException w:name="Table Contemporary" w:semiHidden="1" w:unhideWhenUsed="1"/>
     <w:lsdException w:name="Table Elegant" w:semiHidden="1" w:unhideWhenUsed="1"/>
     <w:lsdException w:name="Table Professional" w:semiHidden="1" w:unhideWhenUsed="1"/>
-    <w:lsdException w:name="Table Subtle 1" w:semiHidden="1" w:unhideWhenUsed="1"/>
     <w:lsdException w:name="Table Subtle 2" w:semiHidden="1" w:unhideWhenUsed="1"/>
     <w:lsdException w:name="Table Web 1" w:semiHidden="1" w:unhideWhenUsed="1"/>
-    <w:lsdException w:name="Table Web 2" w:semiHidden="1" w:unhideWhenUsed="1"/>
-    <w:lsdException w:name="Table Web 3" w:semiHidden="1" w:unhideWhenUsed="1"/>
     <w:lsdException w:name="Balloon Text" w:semiHidden="1" w:unhideWhenUsed="1"/>
     <w:lsdException w:name="Table Grid" w:uiPriority="39"/>
     <w:lsdException w:name="Table Theme" w:semiHidden="1" w:unhideWhenUsed="1"/>
@@ -25165,6 +25255,11 @@
     <w:lsdException w:name="List Table 5 Dark Accent 6" w:uiPriority="50"/>
     <w:lsdException w:name="List Table 6 Colorful Accent 6" w:uiPriority="51"/>
     <w:lsdException w:name="List Table 7 Colorful Accent 6" w:uiPriority="52"/>
+    <w:lsdException w:name="Mention" w:semiHidden="1" w:unhideWhenUsed="1"/>
+    <w:lsdException w:name="Smart Hyperlink" w:semiHidden="1" w:unhideWhenUsed="1"/>
+    <w:lsdException w:name="Hashtag" w:semiHidden="1" w:unhideWhenUsed="1"/>
+    <w:lsdException w:name="Unresolved Mention" w:semiHidden="1" w:unhideWhenUsed="1"/>
+    <w:lsdException w:name="Smart Link" w:semiHidden="1" w:unhideWhenUsed="1"/>
   </w:latentStyles>
   <w:style w:type="paragraph" w:default="1" w:styleId="Standaard">
     <w:name w:val="Normal"/>
@@ -25934,7 +26029,7 @@
 </file>
 
 <file path=customXml/itemProps1.xml><?xml version="1.0" encoding="utf-8"?>
-<ds:datastoreItem xmlns:ds="http://schemas.openxmlformats.org/officeDocument/2006/customXml" ds:itemID="{56695605-9C0F-4C92-9E51-4FAF762AE741}">
+<ds:datastoreItem xmlns:ds="http://schemas.openxmlformats.org/officeDocument/2006/customXml" ds:itemID="{72285D1A-35BE-4243-A46B-A77E105A097B}">
   <ds:schemaRefs>
     <ds:schemaRef ds:uri="http://schemas.openxmlformats.org/officeDocument/2006/bibliography"/>
   </ds:schemaRefs>

</xml_diff>